<commit_message>
angular halad 89. lecke jön
</commit_message>
<xml_diff>
--- a/Course project elso Cooking.docx
+++ b/Course project elso Cooking.docx
@@ -1363,7 +1363,29 @@
           <w:szCs w:val="24"/>
           <w:lang w:eastAsia="hu-HU"/>
         </w:rPr>
-        <w:t xml:space="preserve"> CSS Framework and in </w:t>
+        <w:t xml:space="preserve"> CSS Framework </w:t>
+      </w:r>
+      <w:proofErr w:type="gramStart"/>
+      <w:r>
+        <w:rPr>
+          <w:rFonts w:ascii="Segoe UI" w:eastAsia="Times New Roman" w:hAnsi="Segoe UI" w:cs="Segoe UI"/>
+          <w:color w:val="1C1D1F"/>
+          <w:sz w:val="24"/>
+          <w:szCs w:val="24"/>
+          <w:lang w:eastAsia="hu-HU"/>
+        </w:rPr>
+        <w:t>and in</w:t>
+      </w:r>
+      <w:proofErr w:type="gramEnd"/>
+      <w:r>
+        <w:rPr>
+          <w:rFonts w:ascii="Segoe UI" w:eastAsia="Times New Roman" w:hAnsi="Segoe UI" w:cs="Segoe UI"/>
+          <w:color w:val="1C1D1F"/>
+          <w:sz w:val="24"/>
+          <w:szCs w:val="24"/>
+          <w:lang w:eastAsia="hu-HU"/>
+        </w:rPr>
+        <w:t xml:space="preserve"> </w:t>
       </w:r>
       <w:proofErr w:type="spellStart"/>
       <w:r>
@@ -1617,18 +1639,9 @@
           <w:shd w:val="clear" w:color="auto" w:fill="FFFFFF"/>
           <w:lang w:eastAsia="hu-HU"/>
         </w:rPr>
-        <w:t xml:space="preserve"> bootstrap@3</w:t>
-      </w:r>
-      <w:r>
-        <w:rPr>
-          <w:rFonts w:ascii="Segoe UI" w:eastAsia="Times New Roman" w:hAnsi="Segoe UI" w:cs="Segoe UI"/>
-          <w:color w:val="1C1D1F"/>
-          <w:sz w:val="24"/>
-          <w:szCs w:val="24"/>
-          <w:lang w:eastAsia="hu-HU"/>
-        </w:rPr>
-        <w:t>  =&gt; The </w:t>
-      </w:r>
+        <w:t xml:space="preserve"> bootstrap@</w:t>
+      </w:r>
+      <w:proofErr w:type="gramStart"/>
       <w:r>
         <w:rPr>
           <w:rFonts w:ascii="Consolas" w:eastAsia="Times New Roman" w:hAnsi="Consolas" w:cs="Courier New"/>
@@ -1639,230 +1652,29 @@
           <w:shd w:val="clear" w:color="auto" w:fill="FFFFFF"/>
           <w:lang w:eastAsia="hu-HU"/>
         </w:rPr>
-        <w:t>@3</w:t>
-      </w:r>
-      <w:r>
-        <w:rPr>
-          <w:rFonts w:ascii="Segoe UI" w:eastAsia="Times New Roman" w:hAnsi="Segoe UI" w:cs="Segoe UI"/>
-          <w:color w:val="1C1D1F"/>
-          <w:sz w:val="24"/>
-          <w:szCs w:val="24"/>
-          <w:lang w:eastAsia="hu-HU"/>
-        </w:rPr>
-        <w:t xml:space="preserve">  is </w:t>
-      </w:r>
-      <w:proofErr w:type="spellStart"/>
-      <w:r>
-        <w:rPr>
-          <w:rFonts w:ascii="Segoe UI" w:eastAsia="Times New Roman" w:hAnsi="Segoe UI" w:cs="Segoe UI"/>
-          <w:color w:val="1C1D1F"/>
-          <w:sz w:val="24"/>
-          <w:szCs w:val="24"/>
-          <w:lang w:eastAsia="hu-HU"/>
-        </w:rPr>
-        <w:t>important</w:t>
-      </w:r>
-      <w:proofErr w:type="spellEnd"/>
-      <w:r>
-        <w:rPr>
-          <w:rFonts w:ascii="Segoe UI" w:eastAsia="Times New Roman" w:hAnsi="Segoe UI" w:cs="Segoe UI"/>
-          <w:color w:val="1C1D1F"/>
-          <w:sz w:val="24"/>
-          <w:szCs w:val="24"/>
-          <w:lang w:eastAsia="hu-HU"/>
-        </w:rPr>
-        <w:t>!</w:t>
-      </w:r>
-    </w:p>
-    <w:p>
-      <w:pPr>
-        <w:shd w:val="clear" w:color="auto" w:fill="FFFFFF"/>
-        <w:spacing w:beforeAutospacing="1" w:after="0" w:afterAutospacing="1" w:line="240" w:lineRule="auto"/>
-        <w:rPr>
-          <w:rFonts w:ascii="Segoe UI" w:eastAsia="Times New Roman" w:hAnsi="Segoe UI" w:cs="Segoe UI"/>
-          <w:color w:val="1C1D1F"/>
-          <w:sz w:val="24"/>
-          <w:szCs w:val="24"/>
-          <w:lang w:eastAsia="hu-HU"/>
-        </w:rPr>
-      </w:pPr>
-      <w:proofErr w:type="spellStart"/>
-      <w:r>
-        <w:rPr>
-          <w:rFonts w:ascii="Segoe UI" w:eastAsia="Times New Roman" w:hAnsi="Segoe UI" w:cs="Segoe UI"/>
-          <w:color w:val="1C1D1F"/>
-          <w:sz w:val="24"/>
-          <w:szCs w:val="24"/>
-          <w:lang w:eastAsia="hu-HU"/>
-        </w:rPr>
-        <w:t>Additionally</w:t>
-      </w:r>
-      <w:proofErr w:type="spellEnd"/>
-      <w:r>
-        <w:rPr>
-          <w:rFonts w:ascii="Segoe UI" w:eastAsia="Times New Roman" w:hAnsi="Segoe UI" w:cs="Segoe UI"/>
-          <w:color w:val="1C1D1F"/>
-          <w:sz w:val="24"/>
-          <w:szCs w:val="24"/>
-          <w:lang w:eastAsia="hu-HU"/>
-        </w:rPr>
-        <w:t xml:space="preserve">, </w:t>
-      </w:r>
-      <w:proofErr w:type="spellStart"/>
-      <w:r>
-        <w:rPr>
-          <w:rFonts w:ascii="Segoe UI" w:eastAsia="Times New Roman" w:hAnsi="Segoe UI" w:cs="Segoe UI"/>
-          <w:color w:val="1C1D1F"/>
-          <w:sz w:val="24"/>
-          <w:szCs w:val="24"/>
-          <w:lang w:eastAsia="hu-HU"/>
-        </w:rPr>
-        <w:t>when</w:t>
-      </w:r>
-      <w:proofErr w:type="spellEnd"/>
-      <w:r>
-        <w:rPr>
-          <w:rFonts w:ascii="Segoe UI" w:eastAsia="Times New Roman" w:hAnsi="Segoe UI" w:cs="Segoe UI"/>
-          <w:color w:val="1C1D1F"/>
-          <w:sz w:val="24"/>
-          <w:szCs w:val="24"/>
-          <w:lang w:eastAsia="hu-HU"/>
-        </w:rPr>
-        <w:t xml:space="preserve"> </w:t>
-      </w:r>
-      <w:proofErr w:type="spellStart"/>
-      <w:r>
-        <w:rPr>
-          <w:rFonts w:ascii="Segoe UI" w:eastAsia="Times New Roman" w:hAnsi="Segoe UI" w:cs="Segoe UI"/>
-          <w:color w:val="1C1D1F"/>
-          <w:sz w:val="24"/>
-          <w:szCs w:val="24"/>
-          <w:lang w:eastAsia="hu-HU"/>
-        </w:rPr>
-        <w:t>using</w:t>
-      </w:r>
-      <w:proofErr w:type="spellEnd"/>
-      <w:r>
-        <w:rPr>
-          <w:rFonts w:ascii="Segoe UI" w:eastAsia="Times New Roman" w:hAnsi="Segoe UI" w:cs="Segoe UI"/>
-          <w:color w:val="1C1D1F"/>
-          <w:sz w:val="24"/>
-          <w:szCs w:val="24"/>
-          <w:lang w:eastAsia="hu-HU"/>
-        </w:rPr>
-        <w:t xml:space="preserve"> a project </w:t>
-      </w:r>
-      <w:proofErr w:type="spellStart"/>
-      <w:r>
-        <w:rPr>
-          <w:rFonts w:ascii="Segoe UI" w:eastAsia="Times New Roman" w:hAnsi="Segoe UI" w:cs="Segoe UI"/>
-          <w:color w:val="1C1D1F"/>
-          <w:sz w:val="24"/>
-          <w:szCs w:val="24"/>
-          <w:lang w:eastAsia="hu-HU"/>
-        </w:rPr>
-        <w:t>created</w:t>
-      </w:r>
-      <w:proofErr w:type="spellEnd"/>
-      <w:r>
-        <w:rPr>
-          <w:rFonts w:ascii="Segoe UI" w:eastAsia="Times New Roman" w:hAnsi="Segoe UI" w:cs="Segoe UI"/>
-          <w:color w:val="1C1D1F"/>
-          <w:sz w:val="24"/>
-          <w:szCs w:val="24"/>
-          <w:lang w:eastAsia="hu-HU"/>
-        </w:rPr>
-        <w:t xml:space="preserve"> </w:t>
-      </w:r>
-      <w:proofErr w:type="spellStart"/>
-      <w:r>
-        <w:rPr>
-          <w:rFonts w:ascii="Segoe UI" w:eastAsia="Times New Roman" w:hAnsi="Segoe UI" w:cs="Segoe UI"/>
-          <w:color w:val="1C1D1F"/>
-          <w:sz w:val="24"/>
-          <w:szCs w:val="24"/>
-          <w:lang w:eastAsia="hu-HU"/>
-        </w:rPr>
-        <w:t>with</w:t>
-      </w:r>
-      <w:proofErr w:type="spellEnd"/>
-      <w:r>
-        <w:rPr>
-          <w:rFonts w:ascii="Segoe UI" w:eastAsia="Times New Roman" w:hAnsi="Segoe UI" w:cs="Segoe UI"/>
-          <w:color w:val="1C1D1F"/>
-          <w:sz w:val="24"/>
-          <w:szCs w:val="24"/>
-          <w:lang w:eastAsia="hu-HU"/>
-        </w:rPr>
-        <w:t xml:space="preserve"> </w:t>
-      </w:r>
-      <w:proofErr w:type="spellStart"/>
-      <w:r>
-        <w:rPr>
-          <w:rFonts w:ascii="Segoe UI" w:eastAsia="Times New Roman" w:hAnsi="Segoe UI" w:cs="Segoe UI"/>
-          <w:color w:val="1C1D1F"/>
-          <w:sz w:val="24"/>
-          <w:szCs w:val="24"/>
-          <w:lang w:eastAsia="hu-HU"/>
-        </w:rPr>
-        <w:t>Angular</w:t>
-      </w:r>
-      <w:proofErr w:type="spellEnd"/>
-      <w:r>
-        <w:rPr>
-          <w:rFonts w:ascii="Segoe UI" w:eastAsia="Times New Roman" w:hAnsi="Segoe UI" w:cs="Segoe UI"/>
-          <w:color w:val="1C1D1F"/>
-          <w:sz w:val="24"/>
-          <w:szCs w:val="24"/>
-          <w:lang w:eastAsia="hu-HU"/>
-        </w:rPr>
-        <w:t xml:space="preserve"> CLI 6+ (</w:t>
-      </w:r>
-      <w:proofErr w:type="spellStart"/>
-      <w:r>
-        <w:rPr>
-          <w:rFonts w:ascii="Segoe UI" w:eastAsia="Times New Roman" w:hAnsi="Segoe UI" w:cs="Segoe UI"/>
-          <w:color w:val="1C1D1F"/>
-          <w:sz w:val="24"/>
-          <w:szCs w:val="24"/>
-          <w:lang w:eastAsia="hu-HU"/>
-        </w:rPr>
-        <w:t>check</w:t>
-      </w:r>
-      <w:proofErr w:type="spellEnd"/>
-      <w:r>
-        <w:rPr>
-          <w:rFonts w:ascii="Segoe UI" w:eastAsia="Times New Roman" w:hAnsi="Segoe UI" w:cs="Segoe UI"/>
-          <w:color w:val="1C1D1F"/>
-          <w:sz w:val="24"/>
-          <w:szCs w:val="24"/>
-          <w:lang w:eastAsia="hu-HU"/>
-        </w:rPr>
-        <w:t xml:space="preserve"> </w:t>
-      </w:r>
-      <w:proofErr w:type="spellStart"/>
-      <w:r>
-        <w:rPr>
-          <w:rFonts w:ascii="Segoe UI" w:eastAsia="Times New Roman" w:hAnsi="Segoe UI" w:cs="Segoe UI"/>
-          <w:color w:val="1C1D1F"/>
-          <w:sz w:val="24"/>
-          <w:szCs w:val="24"/>
-          <w:lang w:eastAsia="hu-HU"/>
-        </w:rPr>
-        <w:t>via</w:t>
-      </w:r>
-      <w:proofErr w:type="spellEnd"/>
-      <w:r>
-        <w:rPr>
-          <w:rFonts w:ascii="Segoe UI" w:eastAsia="Times New Roman" w:hAnsi="Segoe UI" w:cs="Segoe UI"/>
-          <w:color w:val="1C1D1F"/>
-          <w:sz w:val="24"/>
-          <w:szCs w:val="24"/>
-          <w:lang w:eastAsia="hu-HU"/>
-        </w:rPr>
-        <w:t> </w:t>
-      </w:r>
-      <w:proofErr w:type="spellStart"/>
+        <w:t>3</w:t>
+      </w:r>
+      <w:r>
+        <w:rPr>
+          <w:rFonts w:ascii="Segoe UI" w:eastAsia="Times New Roman" w:hAnsi="Segoe UI" w:cs="Segoe UI"/>
+          <w:color w:val="1C1D1F"/>
+          <w:sz w:val="24"/>
+          <w:szCs w:val="24"/>
+          <w:lang w:eastAsia="hu-HU"/>
+        </w:rPr>
+        <w:t>  =</w:t>
+      </w:r>
+      <w:proofErr w:type="gramEnd"/>
+      <w:r>
+        <w:rPr>
+          <w:rFonts w:ascii="Segoe UI" w:eastAsia="Times New Roman" w:hAnsi="Segoe UI" w:cs="Segoe UI"/>
+          <w:color w:val="1C1D1F"/>
+          <w:sz w:val="24"/>
+          <w:szCs w:val="24"/>
+          <w:lang w:eastAsia="hu-HU"/>
+        </w:rPr>
+        <w:t>&gt; The </w:t>
+      </w:r>
       <w:r>
         <w:rPr>
           <w:rFonts w:ascii="Consolas" w:eastAsia="Times New Roman" w:hAnsi="Consolas" w:cs="Courier New"/>
@@ -1873,9 +1685,230 @@
           <w:shd w:val="clear" w:color="auto" w:fill="FFFFFF"/>
           <w:lang w:eastAsia="hu-HU"/>
         </w:rPr>
-        <w:t>ng</w:t>
-      </w:r>
-      <w:proofErr w:type="spellEnd"/>
+        <w:t>@3</w:t>
+      </w:r>
+      <w:r>
+        <w:rPr>
+          <w:rFonts w:ascii="Segoe UI" w:eastAsia="Times New Roman" w:hAnsi="Segoe UI" w:cs="Segoe UI"/>
+          <w:color w:val="1C1D1F"/>
+          <w:sz w:val="24"/>
+          <w:szCs w:val="24"/>
+          <w:lang w:eastAsia="hu-HU"/>
+        </w:rPr>
+        <w:t xml:space="preserve">  is </w:t>
+      </w:r>
+      <w:proofErr w:type="spellStart"/>
+      <w:r>
+        <w:rPr>
+          <w:rFonts w:ascii="Segoe UI" w:eastAsia="Times New Roman" w:hAnsi="Segoe UI" w:cs="Segoe UI"/>
+          <w:color w:val="1C1D1F"/>
+          <w:sz w:val="24"/>
+          <w:szCs w:val="24"/>
+          <w:lang w:eastAsia="hu-HU"/>
+        </w:rPr>
+        <w:t>important</w:t>
+      </w:r>
+      <w:proofErr w:type="spellEnd"/>
+      <w:r>
+        <w:rPr>
+          <w:rFonts w:ascii="Segoe UI" w:eastAsia="Times New Roman" w:hAnsi="Segoe UI" w:cs="Segoe UI"/>
+          <w:color w:val="1C1D1F"/>
+          <w:sz w:val="24"/>
+          <w:szCs w:val="24"/>
+          <w:lang w:eastAsia="hu-HU"/>
+        </w:rPr>
+        <w:t>!</w:t>
+      </w:r>
+    </w:p>
+    <w:p>
+      <w:pPr>
+        <w:shd w:val="clear" w:color="auto" w:fill="FFFFFF"/>
+        <w:spacing w:beforeAutospacing="1" w:after="0" w:afterAutospacing="1" w:line="240" w:lineRule="auto"/>
+        <w:rPr>
+          <w:rFonts w:ascii="Segoe UI" w:eastAsia="Times New Roman" w:hAnsi="Segoe UI" w:cs="Segoe UI"/>
+          <w:color w:val="1C1D1F"/>
+          <w:sz w:val="24"/>
+          <w:szCs w:val="24"/>
+          <w:lang w:eastAsia="hu-HU"/>
+        </w:rPr>
+      </w:pPr>
+      <w:proofErr w:type="spellStart"/>
+      <w:r>
+        <w:rPr>
+          <w:rFonts w:ascii="Segoe UI" w:eastAsia="Times New Roman" w:hAnsi="Segoe UI" w:cs="Segoe UI"/>
+          <w:color w:val="1C1D1F"/>
+          <w:sz w:val="24"/>
+          <w:szCs w:val="24"/>
+          <w:lang w:eastAsia="hu-HU"/>
+        </w:rPr>
+        <w:t>Additionally</w:t>
+      </w:r>
+      <w:proofErr w:type="spellEnd"/>
+      <w:r>
+        <w:rPr>
+          <w:rFonts w:ascii="Segoe UI" w:eastAsia="Times New Roman" w:hAnsi="Segoe UI" w:cs="Segoe UI"/>
+          <w:color w:val="1C1D1F"/>
+          <w:sz w:val="24"/>
+          <w:szCs w:val="24"/>
+          <w:lang w:eastAsia="hu-HU"/>
+        </w:rPr>
+        <w:t xml:space="preserve">, </w:t>
+      </w:r>
+      <w:proofErr w:type="spellStart"/>
+      <w:r>
+        <w:rPr>
+          <w:rFonts w:ascii="Segoe UI" w:eastAsia="Times New Roman" w:hAnsi="Segoe UI" w:cs="Segoe UI"/>
+          <w:color w:val="1C1D1F"/>
+          <w:sz w:val="24"/>
+          <w:szCs w:val="24"/>
+          <w:lang w:eastAsia="hu-HU"/>
+        </w:rPr>
+        <w:t>when</w:t>
+      </w:r>
+      <w:proofErr w:type="spellEnd"/>
+      <w:r>
+        <w:rPr>
+          <w:rFonts w:ascii="Segoe UI" w:eastAsia="Times New Roman" w:hAnsi="Segoe UI" w:cs="Segoe UI"/>
+          <w:color w:val="1C1D1F"/>
+          <w:sz w:val="24"/>
+          <w:szCs w:val="24"/>
+          <w:lang w:eastAsia="hu-HU"/>
+        </w:rPr>
+        <w:t xml:space="preserve"> </w:t>
+      </w:r>
+      <w:proofErr w:type="spellStart"/>
+      <w:r>
+        <w:rPr>
+          <w:rFonts w:ascii="Segoe UI" w:eastAsia="Times New Roman" w:hAnsi="Segoe UI" w:cs="Segoe UI"/>
+          <w:color w:val="1C1D1F"/>
+          <w:sz w:val="24"/>
+          <w:szCs w:val="24"/>
+          <w:lang w:eastAsia="hu-HU"/>
+        </w:rPr>
+        <w:t>using</w:t>
+      </w:r>
+      <w:proofErr w:type="spellEnd"/>
+      <w:r>
+        <w:rPr>
+          <w:rFonts w:ascii="Segoe UI" w:eastAsia="Times New Roman" w:hAnsi="Segoe UI" w:cs="Segoe UI"/>
+          <w:color w:val="1C1D1F"/>
+          <w:sz w:val="24"/>
+          <w:szCs w:val="24"/>
+          <w:lang w:eastAsia="hu-HU"/>
+        </w:rPr>
+        <w:t xml:space="preserve"> a project </w:t>
+      </w:r>
+      <w:proofErr w:type="spellStart"/>
+      <w:r>
+        <w:rPr>
+          <w:rFonts w:ascii="Segoe UI" w:eastAsia="Times New Roman" w:hAnsi="Segoe UI" w:cs="Segoe UI"/>
+          <w:color w:val="1C1D1F"/>
+          <w:sz w:val="24"/>
+          <w:szCs w:val="24"/>
+          <w:lang w:eastAsia="hu-HU"/>
+        </w:rPr>
+        <w:t>created</w:t>
+      </w:r>
+      <w:proofErr w:type="spellEnd"/>
+      <w:r>
+        <w:rPr>
+          <w:rFonts w:ascii="Segoe UI" w:eastAsia="Times New Roman" w:hAnsi="Segoe UI" w:cs="Segoe UI"/>
+          <w:color w:val="1C1D1F"/>
+          <w:sz w:val="24"/>
+          <w:szCs w:val="24"/>
+          <w:lang w:eastAsia="hu-HU"/>
+        </w:rPr>
+        <w:t xml:space="preserve"> </w:t>
+      </w:r>
+      <w:proofErr w:type="spellStart"/>
+      <w:r>
+        <w:rPr>
+          <w:rFonts w:ascii="Segoe UI" w:eastAsia="Times New Roman" w:hAnsi="Segoe UI" w:cs="Segoe UI"/>
+          <w:color w:val="1C1D1F"/>
+          <w:sz w:val="24"/>
+          <w:szCs w:val="24"/>
+          <w:lang w:eastAsia="hu-HU"/>
+        </w:rPr>
+        <w:t>with</w:t>
+      </w:r>
+      <w:proofErr w:type="spellEnd"/>
+      <w:r>
+        <w:rPr>
+          <w:rFonts w:ascii="Segoe UI" w:eastAsia="Times New Roman" w:hAnsi="Segoe UI" w:cs="Segoe UI"/>
+          <w:color w:val="1C1D1F"/>
+          <w:sz w:val="24"/>
+          <w:szCs w:val="24"/>
+          <w:lang w:eastAsia="hu-HU"/>
+        </w:rPr>
+        <w:t xml:space="preserve"> </w:t>
+      </w:r>
+      <w:proofErr w:type="spellStart"/>
+      <w:r>
+        <w:rPr>
+          <w:rFonts w:ascii="Segoe UI" w:eastAsia="Times New Roman" w:hAnsi="Segoe UI" w:cs="Segoe UI"/>
+          <w:color w:val="1C1D1F"/>
+          <w:sz w:val="24"/>
+          <w:szCs w:val="24"/>
+          <w:lang w:eastAsia="hu-HU"/>
+        </w:rPr>
+        <w:t>Angular</w:t>
+      </w:r>
+      <w:proofErr w:type="spellEnd"/>
+      <w:r>
+        <w:rPr>
+          <w:rFonts w:ascii="Segoe UI" w:eastAsia="Times New Roman" w:hAnsi="Segoe UI" w:cs="Segoe UI"/>
+          <w:color w:val="1C1D1F"/>
+          <w:sz w:val="24"/>
+          <w:szCs w:val="24"/>
+          <w:lang w:eastAsia="hu-HU"/>
+        </w:rPr>
+        <w:t xml:space="preserve"> CLI 6+ (</w:t>
+      </w:r>
+      <w:proofErr w:type="spellStart"/>
+      <w:r>
+        <w:rPr>
+          <w:rFonts w:ascii="Segoe UI" w:eastAsia="Times New Roman" w:hAnsi="Segoe UI" w:cs="Segoe UI"/>
+          <w:color w:val="1C1D1F"/>
+          <w:sz w:val="24"/>
+          <w:szCs w:val="24"/>
+          <w:lang w:eastAsia="hu-HU"/>
+        </w:rPr>
+        <w:t>check</w:t>
+      </w:r>
+      <w:proofErr w:type="spellEnd"/>
+      <w:r>
+        <w:rPr>
+          <w:rFonts w:ascii="Segoe UI" w:eastAsia="Times New Roman" w:hAnsi="Segoe UI" w:cs="Segoe UI"/>
+          <w:color w:val="1C1D1F"/>
+          <w:sz w:val="24"/>
+          <w:szCs w:val="24"/>
+          <w:lang w:eastAsia="hu-HU"/>
+        </w:rPr>
+        <w:t xml:space="preserve"> </w:t>
+      </w:r>
+      <w:proofErr w:type="spellStart"/>
+      <w:r>
+        <w:rPr>
+          <w:rFonts w:ascii="Segoe UI" w:eastAsia="Times New Roman" w:hAnsi="Segoe UI" w:cs="Segoe UI"/>
+          <w:color w:val="1C1D1F"/>
+          <w:sz w:val="24"/>
+          <w:szCs w:val="24"/>
+          <w:lang w:eastAsia="hu-HU"/>
+        </w:rPr>
+        <w:t>via</w:t>
+      </w:r>
+      <w:proofErr w:type="spellEnd"/>
+      <w:r>
+        <w:rPr>
+          <w:rFonts w:ascii="Segoe UI" w:eastAsia="Times New Roman" w:hAnsi="Segoe UI" w:cs="Segoe UI"/>
+          <w:color w:val="1C1D1F"/>
+          <w:sz w:val="24"/>
+          <w:szCs w:val="24"/>
+          <w:lang w:eastAsia="hu-HU"/>
+        </w:rPr>
+        <w:t> </w:t>
+      </w:r>
+      <w:proofErr w:type="spellStart"/>
       <w:r>
         <w:rPr>
           <w:rFonts w:ascii="Consolas" w:eastAsia="Times New Roman" w:hAnsi="Consolas" w:cs="Courier New"/>
@@ -1886,63 +1919,9 @@
           <w:shd w:val="clear" w:color="auto" w:fill="FFFFFF"/>
           <w:lang w:eastAsia="hu-HU"/>
         </w:rPr>
-        <w:t xml:space="preserve"> v</w:t>
-      </w:r>
-      <w:r>
-        <w:rPr>
-          <w:rFonts w:ascii="Segoe UI" w:eastAsia="Times New Roman" w:hAnsi="Segoe UI" w:cs="Segoe UI"/>
-          <w:color w:val="1C1D1F"/>
-          <w:sz w:val="24"/>
-          <w:szCs w:val="24"/>
-          <w:lang w:eastAsia="hu-HU"/>
-        </w:rPr>
-        <w:t xml:space="preserve"> ), </w:t>
-      </w:r>
-      <w:proofErr w:type="spellStart"/>
-      <w:r>
-        <w:rPr>
-          <w:rFonts w:ascii="Segoe UI" w:eastAsia="Times New Roman" w:hAnsi="Segoe UI" w:cs="Segoe UI"/>
-          <w:color w:val="1C1D1F"/>
-          <w:sz w:val="24"/>
-          <w:szCs w:val="24"/>
-          <w:lang w:eastAsia="hu-HU"/>
-        </w:rPr>
-        <w:t>you'll</w:t>
-      </w:r>
-      <w:proofErr w:type="spellEnd"/>
-      <w:r>
-        <w:rPr>
-          <w:rFonts w:ascii="Segoe UI" w:eastAsia="Times New Roman" w:hAnsi="Segoe UI" w:cs="Segoe UI"/>
-          <w:color w:val="1C1D1F"/>
-          <w:sz w:val="24"/>
-          <w:szCs w:val="24"/>
-          <w:lang w:eastAsia="hu-HU"/>
-        </w:rPr>
-        <w:t xml:space="preserve"> </w:t>
-      </w:r>
-      <w:proofErr w:type="spellStart"/>
-      <w:r>
-        <w:rPr>
-          <w:rFonts w:ascii="Segoe UI" w:eastAsia="Times New Roman" w:hAnsi="Segoe UI" w:cs="Segoe UI"/>
-          <w:color w:val="1C1D1F"/>
-          <w:sz w:val="24"/>
-          <w:szCs w:val="24"/>
-          <w:lang w:eastAsia="hu-HU"/>
-        </w:rPr>
-        <w:t>have</w:t>
-      </w:r>
-      <w:proofErr w:type="spellEnd"/>
-      <w:r>
-        <w:rPr>
-          <w:rFonts w:ascii="Segoe UI" w:eastAsia="Times New Roman" w:hAnsi="Segoe UI" w:cs="Segoe UI"/>
-          <w:color w:val="1C1D1F"/>
-          <w:sz w:val="24"/>
-          <w:szCs w:val="24"/>
-          <w:lang w:eastAsia="hu-HU"/>
-        </w:rPr>
-        <w:t xml:space="preserve"> an </w:t>
-      </w:r>
-      <w:proofErr w:type="spellStart"/>
+        <w:t>ng</w:t>
+      </w:r>
+      <w:proofErr w:type="spellEnd"/>
       <w:r>
         <w:rPr>
           <w:rFonts w:ascii="Consolas" w:eastAsia="Times New Roman" w:hAnsi="Consolas" w:cs="Courier New"/>
@@ -1953,41 +1932,9 @@
           <w:shd w:val="clear" w:color="auto" w:fill="FFFFFF"/>
           <w:lang w:eastAsia="hu-HU"/>
         </w:rPr>
-        <w:t>angular.json</w:t>
-      </w:r>
-      <w:proofErr w:type="spellEnd"/>
-      <w:r>
-        <w:rPr>
-          <w:rFonts w:ascii="Segoe UI" w:eastAsia="Times New Roman" w:hAnsi="Segoe UI" w:cs="Segoe UI"/>
-          <w:color w:val="1C1D1F"/>
-          <w:sz w:val="24"/>
-          <w:szCs w:val="24"/>
-          <w:lang w:eastAsia="hu-HU"/>
-        </w:rPr>
-        <w:t xml:space="preserve">  file </w:t>
-      </w:r>
-      <w:proofErr w:type="spellStart"/>
-      <w:r>
-        <w:rPr>
-          <w:rFonts w:ascii="Segoe UI" w:eastAsia="Times New Roman" w:hAnsi="Segoe UI" w:cs="Segoe UI"/>
-          <w:color w:val="1C1D1F"/>
-          <w:sz w:val="24"/>
-          <w:szCs w:val="24"/>
-          <w:lang w:eastAsia="hu-HU"/>
-        </w:rPr>
-        <w:t>instead</w:t>
-      </w:r>
-      <w:proofErr w:type="spellEnd"/>
-      <w:r>
-        <w:rPr>
-          <w:rFonts w:ascii="Segoe UI" w:eastAsia="Times New Roman" w:hAnsi="Segoe UI" w:cs="Segoe UI"/>
-          <w:color w:val="1C1D1F"/>
-          <w:sz w:val="24"/>
-          <w:szCs w:val="24"/>
-          <w:lang w:eastAsia="hu-HU"/>
-        </w:rPr>
-        <w:t xml:space="preserve"> of an </w:t>
-      </w:r>
+        <w:t xml:space="preserve"> </w:t>
+      </w:r>
+      <w:proofErr w:type="gramStart"/>
       <w:r>
         <w:rPr>
           <w:rFonts w:ascii="Consolas" w:eastAsia="Times New Roman" w:hAnsi="Consolas" w:cs="Courier New"/>
@@ -1998,7 +1945,72 @@
           <w:shd w:val="clear" w:color="auto" w:fill="FFFFFF"/>
           <w:lang w:eastAsia="hu-HU"/>
         </w:rPr>
-        <w:t>.</w:t>
+        <w:t>v</w:t>
+      </w:r>
+      <w:r>
+        <w:rPr>
+          <w:rFonts w:ascii="Segoe UI" w:eastAsia="Times New Roman" w:hAnsi="Segoe UI" w:cs="Segoe UI"/>
+          <w:color w:val="1C1D1F"/>
+          <w:sz w:val="24"/>
+          <w:szCs w:val="24"/>
+          <w:lang w:eastAsia="hu-HU"/>
+        </w:rPr>
+        <w:t> )</w:t>
+      </w:r>
+      <w:proofErr w:type="gramEnd"/>
+      <w:r>
+        <w:rPr>
+          <w:rFonts w:ascii="Segoe UI" w:eastAsia="Times New Roman" w:hAnsi="Segoe UI" w:cs="Segoe UI"/>
+          <w:color w:val="1C1D1F"/>
+          <w:sz w:val="24"/>
+          <w:szCs w:val="24"/>
+          <w:lang w:eastAsia="hu-HU"/>
+        </w:rPr>
+        <w:t xml:space="preserve">, </w:t>
+      </w:r>
+      <w:proofErr w:type="spellStart"/>
+      <w:r>
+        <w:rPr>
+          <w:rFonts w:ascii="Segoe UI" w:eastAsia="Times New Roman" w:hAnsi="Segoe UI" w:cs="Segoe UI"/>
+          <w:color w:val="1C1D1F"/>
+          <w:sz w:val="24"/>
+          <w:szCs w:val="24"/>
+          <w:lang w:eastAsia="hu-HU"/>
+        </w:rPr>
+        <w:t>you'll</w:t>
+      </w:r>
+      <w:proofErr w:type="spellEnd"/>
+      <w:r>
+        <w:rPr>
+          <w:rFonts w:ascii="Segoe UI" w:eastAsia="Times New Roman" w:hAnsi="Segoe UI" w:cs="Segoe UI"/>
+          <w:color w:val="1C1D1F"/>
+          <w:sz w:val="24"/>
+          <w:szCs w:val="24"/>
+          <w:lang w:eastAsia="hu-HU"/>
+        </w:rPr>
+        <w:t xml:space="preserve"> </w:t>
+      </w:r>
+      <w:proofErr w:type="spellStart"/>
+      <w:r>
+        <w:rPr>
+          <w:rFonts w:ascii="Segoe UI" w:eastAsia="Times New Roman" w:hAnsi="Segoe UI" w:cs="Segoe UI"/>
+          <w:color w:val="1C1D1F"/>
+          <w:sz w:val="24"/>
+          <w:szCs w:val="24"/>
+          <w:lang w:eastAsia="hu-HU"/>
+        </w:rPr>
+        <w:t>have</w:t>
+      </w:r>
+      <w:proofErr w:type="spellEnd"/>
+      <w:r>
+        <w:rPr>
+          <w:rFonts w:ascii="Segoe UI" w:eastAsia="Times New Roman" w:hAnsi="Segoe UI" w:cs="Segoe UI"/>
+          <w:color w:val="1C1D1F"/>
+          <w:sz w:val="24"/>
+          <w:szCs w:val="24"/>
+          <w:lang w:eastAsia="hu-HU"/>
+        </w:rPr>
+        <w:t xml:space="preserve"> an </w:t>
       </w:r>
       <w:proofErr w:type="spellStart"/>
       <w:r>
@@ -2011,9 +2023,41 @@
           <w:shd w:val="clear" w:color="auto" w:fill="FFFFFF"/>
           <w:lang w:eastAsia="hu-HU"/>
         </w:rPr>
-        <w:t>angular-cli.json</w:t>
-      </w:r>
-      <w:proofErr w:type="spellEnd"/>
+        <w:t>angular.json</w:t>
+      </w:r>
+      <w:proofErr w:type="spellEnd"/>
+      <w:r>
+        <w:rPr>
+          <w:rFonts w:ascii="Segoe UI" w:eastAsia="Times New Roman" w:hAnsi="Segoe UI" w:cs="Segoe UI"/>
+          <w:color w:val="1C1D1F"/>
+          <w:sz w:val="24"/>
+          <w:szCs w:val="24"/>
+          <w:lang w:eastAsia="hu-HU"/>
+        </w:rPr>
+        <w:t xml:space="preserve">  file </w:t>
+      </w:r>
+      <w:proofErr w:type="spellStart"/>
+      <w:r>
+        <w:rPr>
+          <w:rFonts w:ascii="Segoe UI" w:eastAsia="Times New Roman" w:hAnsi="Segoe UI" w:cs="Segoe UI"/>
+          <w:color w:val="1C1D1F"/>
+          <w:sz w:val="24"/>
+          <w:szCs w:val="24"/>
+          <w:lang w:eastAsia="hu-HU"/>
+        </w:rPr>
+        <w:t>instead</w:t>
+      </w:r>
+      <w:proofErr w:type="spellEnd"/>
+      <w:r>
+        <w:rPr>
+          <w:rFonts w:ascii="Segoe UI" w:eastAsia="Times New Roman" w:hAnsi="Segoe UI" w:cs="Segoe UI"/>
+          <w:color w:val="1C1D1F"/>
+          <w:sz w:val="24"/>
+          <w:szCs w:val="24"/>
+          <w:lang w:eastAsia="hu-HU"/>
+        </w:rPr>
+        <w:t xml:space="preserve"> of an </w:t>
+      </w:r>
       <w:r>
         <w:rPr>
           <w:rFonts w:ascii="Consolas" w:eastAsia="Times New Roman" w:hAnsi="Consolas" w:cs="Courier New"/>
@@ -2024,193 +2068,7 @@
           <w:shd w:val="clear" w:color="auto" w:fill="FFFFFF"/>
           <w:lang w:eastAsia="hu-HU"/>
         </w:rPr>
-        <w:t> </w:t>
-      </w:r>
-      <w:r>
-        <w:rPr>
-          <w:rFonts w:ascii="Segoe UI" w:eastAsia="Times New Roman" w:hAnsi="Segoe UI" w:cs="Segoe UI"/>
-          <w:color w:val="1C1D1F"/>
-          <w:sz w:val="24"/>
-          <w:szCs w:val="24"/>
-          <w:lang w:eastAsia="hu-HU"/>
-        </w:rPr>
-        <w:t xml:space="preserve"> file. In </w:t>
-      </w:r>
-      <w:proofErr w:type="spellStart"/>
-      <w:r>
-        <w:rPr>
-          <w:rFonts w:ascii="Segoe UI" w:eastAsia="Times New Roman" w:hAnsi="Segoe UI" w:cs="Segoe UI"/>
-          <w:color w:val="1C1D1F"/>
-          <w:sz w:val="24"/>
-          <w:szCs w:val="24"/>
-          <w:lang w:eastAsia="hu-HU"/>
-        </w:rPr>
-        <w:t>that</w:t>
-      </w:r>
-      <w:proofErr w:type="spellEnd"/>
-      <w:r>
-        <w:rPr>
-          <w:rFonts w:ascii="Segoe UI" w:eastAsia="Times New Roman" w:hAnsi="Segoe UI" w:cs="Segoe UI"/>
-          <w:color w:val="1C1D1F"/>
-          <w:sz w:val="24"/>
-          <w:szCs w:val="24"/>
-          <w:lang w:eastAsia="hu-HU"/>
-        </w:rPr>
-        <w:t xml:space="preserve"> file, </w:t>
-      </w:r>
-      <w:proofErr w:type="spellStart"/>
-      <w:r>
-        <w:rPr>
-          <w:rFonts w:ascii="Segoe UI" w:eastAsia="Times New Roman" w:hAnsi="Segoe UI" w:cs="Segoe UI"/>
-          <w:color w:val="1C1D1F"/>
-          <w:sz w:val="24"/>
-          <w:szCs w:val="24"/>
-          <w:lang w:eastAsia="hu-HU"/>
-        </w:rPr>
-        <w:t>you</w:t>
-      </w:r>
-      <w:proofErr w:type="spellEnd"/>
-      <w:r>
-        <w:rPr>
-          <w:rFonts w:ascii="Segoe UI" w:eastAsia="Times New Roman" w:hAnsi="Segoe UI" w:cs="Segoe UI"/>
-          <w:color w:val="1C1D1F"/>
-          <w:sz w:val="24"/>
-          <w:szCs w:val="24"/>
-          <w:lang w:eastAsia="hu-HU"/>
-        </w:rPr>
-        <w:t xml:space="preserve"> </w:t>
-      </w:r>
-      <w:proofErr w:type="spellStart"/>
-      <w:r>
-        <w:rPr>
-          <w:rFonts w:ascii="Segoe UI" w:eastAsia="Times New Roman" w:hAnsi="Segoe UI" w:cs="Segoe UI"/>
-          <w:color w:val="1C1D1F"/>
-          <w:sz w:val="24"/>
-          <w:szCs w:val="24"/>
-          <w:lang w:eastAsia="hu-HU"/>
-        </w:rPr>
-        <w:t>still</w:t>
-      </w:r>
-      <w:proofErr w:type="spellEnd"/>
-      <w:r>
-        <w:rPr>
-          <w:rFonts w:ascii="Segoe UI" w:eastAsia="Times New Roman" w:hAnsi="Segoe UI" w:cs="Segoe UI"/>
-          <w:color w:val="1C1D1F"/>
-          <w:sz w:val="24"/>
-          <w:szCs w:val="24"/>
-          <w:lang w:eastAsia="hu-HU"/>
-        </w:rPr>
-        <w:t xml:space="preserve"> </w:t>
-      </w:r>
-      <w:proofErr w:type="spellStart"/>
-      <w:r>
-        <w:rPr>
-          <w:rFonts w:ascii="Segoe UI" w:eastAsia="Times New Roman" w:hAnsi="Segoe UI" w:cs="Segoe UI"/>
-          <w:color w:val="1C1D1F"/>
-          <w:sz w:val="24"/>
-          <w:szCs w:val="24"/>
-          <w:lang w:eastAsia="hu-HU"/>
-        </w:rPr>
-        <w:t>need</w:t>
-      </w:r>
-      <w:proofErr w:type="spellEnd"/>
-      <w:r>
-        <w:rPr>
-          <w:rFonts w:ascii="Segoe UI" w:eastAsia="Times New Roman" w:hAnsi="Segoe UI" w:cs="Segoe UI"/>
-          <w:color w:val="1C1D1F"/>
-          <w:sz w:val="24"/>
-          <w:szCs w:val="24"/>
-          <w:lang w:eastAsia="hu-HU"/>
-        </w:rPr>
-        <w:t xml:space="preserve"> </w:t>
-      </w:r>
-      <w:proofErr w:type="spellStart"/>
-      <w:r>
-        <w:rPr>
-          <w:rFonts w:ascii="Segoe UI" w:eastAsia="Times New Roman" w:hAnsi="Segoe UI" w:cs="Segoe UI"/>
-          <w:color w:val="1C1D1F"/>
-          <w:sz w:val="24"/>
-          <w:szCs w:val="24"/>
-          <w:lang w:eastAsia="hu-HU"/>
-        </w:rPr>
-        <w:t>to</w:t>
-      </w:r>
-      <w:proofErr w:type="spellEnd"/>
-      <w:r>
-        <w:rPr>
-          <w:rFonts w:ascii="Segoe UI" w:eastAsia="Times New Roman" w:hAnsi="Segoe UI" w:cs="Segoe UI"/>
-          <w:color w:val="1C1D1F"/>
-          <w:sz w:val="24"/>
-          <w:szCs w:val="24"/>
-          <w:lang w:eastAsia="hu-HU"/>
-        </w:rPr>
-        <w:t xml:space="preserve"> add </w:t>
-      </w:r>
-      <w:proofErr w:type="spellStart"/>
-      <w:r>
-        <w:rPr>
-          <w:rFonts w:ascii="Segoe UI" w:eastAsia="Times New Roman" w:hAnsi="Segoe UI" w:cs="Segoe UI"/>
-          <w:color w:val="1C1D1F"/>
-          <w:sz w:val="24"/>
-          <w:szCs w:val="24"/>
-          <w:lang w:eastAsia="hu-HU"/>
-        </w:rPr>
-        <w:t>Bootstrap</w:t>
-      </w:r>
-      <w:proofErr w:type="spellEnd"/>
-      <w:r>
-        <w:rPr>
-          <w:rFonts w:ascii="Segoe UI" w:eastAsia="Times New Roman" w:hAnsi="Segoe UI" w:cs="Segoe UI"/>
-          <w:color w:val="1C1D1F"/>
-          <w:sz w:val="24"/>
-          <w:szCs w:val="24"/>
-          <w:lang w:eastAsia="hu-HU"/>
-        </w:rPr>
-        <w:t xml:space="preserve"> </w:t>
-      </w:r>
-      <w:proofErr w:type="spellStart"/>
-      <w:r>
-        <w:rPr>
-          <w:rFonts w:ascii="Segoe UI" w:eastAsia="Times New Roman" w:hAnsi="Segoe UI" w:cs="Segoe UI"/>
-          <w:color w:val="1C1D1F"/>
-          <w:sz w:val="24"/>
-          <w:szCs w:val="24"/>
-          <w:lang w:eastAsia="hu-HU"/>
-        </w:rPr>
-        <w:t>to</w:t>
-      </w:r>
-      <w:proofErr w:type="spellEnd"/>
-      <w:r>
-        <w:rPr>
-          <w:rFonts w:ascii="Segoe UI" w:eastAsia="Times New Roman" w:hAnsi="Segoe UI" w:cs="Segoe UI"/>
-          <w:color w:val="1C1D1F"/>
-          <w:sz w:val="24"/>
-          <w:szCs w:val="24"/>
-          <w:lang w:eastAsia="hu-HU"/>
-        </w:rPr>
-        <w:t xml:space="preserve"> </w:t>
-      </w:r>
-      <w:proofErr w:type="spellStart"/>
-      <w:r>
-        <w:rPr>
-          <w:rFonts w:ascii="Segoe UI" w:eastAsia="Times New Roman" w:hAnsi="Segoe UI" w:cs="Segoe UI"/>
-          <w:color w:val="1C1D1F"/>
-          <w:sz w:val="24"/>
-          <w:szCs w:val="24"/>
-          <w:lang w:eastAsia="hu-HU"/>
-        </w:rPr>
-        <w:t>the</w:t>
-      </w:r>
-      <w:proofErr w:type="spellEnd"/>
-      <w:r>
-        <w:rPr>
-          <w:rFonts w:ascii="Segoe UI" w:eastAsia="Times New Roman" w:hAnsi="Segoe UI" w:cs="Segoe UI"/>
-          <w:color w:val="1C1D1F"/>
-          <w:sz w:val="24"/>
-          <w:szCs w:val="24"/>
-          <w:lang w:eastAsia="hu-HU"/>
-        </w:rPr>
-        <w:t> </w:t>
+        <w:t>.</w:t>
       </w:r>
       <w:proofErr w:type="spellStart"/>
       <w:r>
@@ -2223,7 +2081,7 @@
           <w:shd w:val="clear" w:color="auto" w:fill="FFFFFF"/>
           <w:lang w:eastAsia="hu-HU"/>
         </w:rPr>
-        <w:t>styles</w:t>
+        <w:t>angular-cli.json</w:t>
       </w:r>
       <w:proofErr w:type="spellEnd"/>
       <w:r>
@@ -2236,83 +2094,171 @@
           <w:shd w:val="clear" w:color="auto" w:fill="FFFFFF"/>
           <w:lang w:eastAsia="hu-HU"/>
         </w:rPr>
-        <w:t>[]</w:t>
-      </w:r>
-      <w:r>
-        <w:rPr>
-          <w:rFonts w:ascii="Segoe UI" w:eastAsia="Times New Roman" w:hAnsi="Segoe UI" w:cs="Segoe UI"/>
-          <w:color w:val="1C1D1F"/>
-          <w:sz w:val="24"/>
-          <w:szCs w:val="24"/>
-          <w:lang w:eastAsia="hu-HU"/>
-        </w:rPr>
-        <w:t xml:space="preserve">  </w:t>
-      </w:r>
-      <w:proofErr w:type="spellStart"/>
-      <w:r>
-        <w:rPr>
-          <w:rFonts w:ascii="Segoe UI" w:eastAsia="Times New Roman" w:hAnsi="Segoe UI" w:cs="Segoe UI"/>
-          <w:color w:val="1C1D1F"/>
-          <w:sz w:val="24"/>
-          <w:szCs w:val="24"/>
-          <w:lang w:eastAsia="hu-HU"/>
-        </w:rPr>
-        <w:t>array</w:t>
-      </w:r>
-      <w:proofErr w:type="spellEnd"/>
-      <w:r>
-        <w:rPr>
-          <w:rFonts w:ascii="Segoe UI" w:eastAsia="Times New Roman" w:hAnsi="Segoe UI" w:cs="Segoe UI"/>
-          <w:color w:val="1C1D1F"/>
-          <w:sz w:val="24"/>
-          <w:szCs w:val="24"/>
-          <w:lang w:eastAsia="hu-HU"/>
-        </w:rPr>
-        <w:t xml:space="preserve"> </w:t>
-      </w:r>
-      <w:proofErr w:type="spellStart"/>
-      <w:r>
-        <w:rPr>
-          <w:rFonts w:ascii="Segoe UI" w:eastAsia="Times New Roman" w:hAnsi="Segoe UI" w:cs="Segoe UI"/>
-          <w:color w:val="1C1D1F"/>
-          <w:sz w:val="24"/>
-          <w:szCs w:val="24"/>
-          <w:lang w:eastAsia="hu-HU"/>
-        </w:rPr>
-        <w:t>as</w:t>
-      </w:r>
-      <w:proofErr w:type="spellEnd"/>
-      <w:r>
-        <w:rPr>
-          <w:rFonts w:ascii="Segoe UI" w:eastAsia="Times New Roman" w:hAnsi="Segoe UI" w:cs="Segoe UI"/>
-          <w:color w:val="1C1D1F"/>
-          <w:sz w:val="24"/>
-          <w:szCs w:val="24"/>
-          <w:lang w:eastAsia="hu-HU"/>
-        </w:rPr>
-        <w:t xml:space="preserve"> </w:t>
-      </w:r>
-      <w:proofErr w:type="spellStart"/>
-      <w:r>
-        <w:rPr>
-          <w:rFonts w:ascii="Segoe UI" w:eastAsia="Times New Roman" w:hAnsi="Segoe UI" w:cs="Segoe UI"/>
-          <w:color w:val="1C1D1F"/>
-          <w:sz w:val="24"/>
-          <w:szCs w:val="24"/>
-          <w:lang w:eastAsia="hu-HU"/>
-        </w:rPr>
-        <w:t>shown</w:t>
-      </w:r>
-      <w:proofErr w:type="spellEnd"/>
-      <w:r>
-        <w:rPr>
-          <w:rFonts w:ascii="Segoe UI" w:eastAsia="Times New Roman" w:hAnsi="Segoe UI" w:cs="Segoe UI"/>
-          <w:color w:val="1C1D1F"/>
-          <w:sz w:val="24"/>
-          <w:szCs w:val="24"/>
-          <w:lang w:eastAsia="hu-HU"/>
-        </w:rPr>
-        <w:t xml:space="preserve"> in </w:t>
+        <w:t> </w:t>
+      </w:r>
+      <w:r>
+        <w:rPr>
+          <w:rFonts w:ascii="Segoe UI" w:eastAsia="Times New Roman" w:hAnsi="Segoe UI" w:cs="Segoe UI"/>
+          <w:color w:val="1C1D1F"/>
+          <w:sz w:val="24"/>
+          <w:szCs w:val="24"/>
+          <w:lang w:eastAsia="hu-HU"/>
+        </w:rPr>
+        <w:t xml:space="preserve"> file. In </w:t>
+      </w:r>
+      <w:proofErr w:type="spellStart"/>
+      <w:r>
+        <w:rPr>
+          <w:rFonts w:ascii="Segoe UI" w:eastAsia="Times New Roman" w:hAnsi="Segoe UI" w:cs="Segoe UI"/>
+          <w:color w:val="1C1D1F"/>
+          <w:sz w:val="24"/>
+          <w:szCs w:val="24"/>
+          <w:lang w:eastAsia="hu-HU"/>
+        </w:rPr>
+        <w:t>that</w:t>
+      </w:r>
+      <w:proofErr w:type="spellEnd"/>
+      <w:r>
+        <w:rPr>
+          <w:rFonts w:ascii="Segoe UI" w:eastAsia="Times New Roman" w:hAnsi="Segoe UI" w:cs="Segoe UI"/>
+          <w:color w:val="1C1D1F"/>
+          <w:sz w:val="24"/>
+          <w:szCs w:val="24"/>
+          <w:lang w:eastAsia="hu-HU"/>
+        </w:rPr>
+        <w:t xml:space="preserve"> file, </w:t>
+      </w:r>
+      <w:proofErr w:type="spellStart"/>
+      <w:r>
+        <w:rPr>
+          <w:rFonts w:ascii="Segoe UI" w:eastAsia="Times New Roman" w:hAnsi="Segoe UI" w:cs="Segoe UI"/>
+          <w:color w:val="1C1D1F"/>
+          <w:sz w:val="24"/>
+          <w:szCs w:val="24"/>
+          <w:lang w:eastAsia="hu-HU"/>
+        </w:rPr>
+        <w:t>you</w:t>
+      </w:r>
+      <w:proofErr w:type="spellEnd"/>
+      <w:r>
+        <w:rPr>
+          <w:rFonts w:ascii="Segoe UI" w:eastAsia="Times New Roman" w:hAnsi="Segoe UI" w:cs="Segoe UI"/>
+          <w:color w:val="1C1D1F"/>
+          <w:sz w:val="24"/>
+          <w:szCs w:val="24"/>
+          <w:lang w:eastAsia="hu-HU"/>
+        </w:rPr>
+        <w:t xml:space="preserve"> </w:t>
+      </w:r>
+      <w:proofErr w:type="spellStart"/>
+      <w:r>
+        <w:rPr>
+          <w:rFonts w:ascii="Segoe UI" w:eastAsia="Times New Roman" w:hAnsi="Segoe UI" w:cs="Segoe UI"/>
+          <w:color w:val="1C1D1F"/>
+          <w:sz w:val="24"/>
+          <w:szCs w:val="24"/>
+          <w:lang w:eastAsia="hu-HU"/>
+        </w:rPr>
+        <w:t>still</w:t>
+      </w:r>
+      <w:proofErr w:type="spellEnd"/>
+      <w:r>
+        <w:rPr>
+          <w:rFonts w:ascii="Segoe UI" w:eastAsia="Times New Roman" w:hAnsi="Segoe UI" w:cs="Segoe UI"/>
+          <w:color w:val="1C1D1F"/>
+          <w:sz w:val="24"/>
+          <w:szCs w:val="24"/>
+          <w:lang w:eastAsia="hu-HU"/>
+        </w:rPr>
+        <w:t xml:space="preserve"> </w:t>
+      </w:r>
+      <w:proofErr w:type="spellStart"/>
+      <w:r>
+        <w:rPr>
+          <w:rFonts w:ascii="Segoe UI" w:eastAsia="Times New Roman" w:hAnsi="Segoe UI" w:cs="Segoe UI"/>
+          <w:color w:val="1C1D1F"/>
+          <w:sz w:val="24"/>
+          <w:szCs w:val="24"/>
+          <w:lang w:eastAsia="hu-HU"/>
+        </w:rPr>
+        <w:t>need</w:t>
+      </w:r>
+      <w:proofErr w:type="spellEnd"/>
+      <w:r>
+        <w:rPr>
+          <w:rFonts w:ascii="Segoe UI" w:eastAsia="Times New Roman" w:hAnsi="Segoe UI" w:cs="Segoe UI"/>
+          <w:color w:val="1C1D1F"/>
+          <w:sz w:val="24"/>
+          <w:szCs w:val="24"/>
+          <w:lang w:eastAsia="hu-HU"/>
+        </w:rPr>
+        <w:t xml:space="preserve"> </w:t>
+      </w:r>
+      <w:proofErr w:type="spellStart"/>
+      <w:r>
+        <w:rPr>
+          <w:rFonts w:ascii="Segoe UI" w:eastAsia="Times New Roman" w:hAnsi="Segoe UI" w:cs="Segoe UI"/>
+          <w:color w:val="1C1D1F"/>
+          <w:sz w:val="24"/>
+          <w:szCs w:val="24"/>
+          <w:lang w:eastAsia="hu-HU"/>
+        </w:rPr>
+        <w:t>to</w:t>
+      </w:r>
+      <w:proofErr w:type="spellEnd"/>
+      <w:r>
+        <w:rPr>
+          <w:rFonts w:ascii="Segoe UI" w:eastAsia="Times New Roman" w:hAnsi="Segoe UI" w:cs="Segoe UI"/>
+          <w:color w:val="1C1D1F"/>
+          <w:sz w:val="24"/>
+          <w:szCs w:val="24"/>
+          <w:lang w:eastAsia="hu-HU"/>
+        </w:rPr>
+        <w:t xml:space="preserve"> add </w:t>
+      </w:r>
+      <w:proofErr w:type="spellStart"/>
+      <w:r>
+        <w:rPr>
+          <w:rFonts w:ascii="Segoe UI" w:eastAsia="Times New Roman" w:hAnsi="Segoe UI" w:cs="Segoe UI"/>
+          <w:color w:val="1C1D1F"/>
+          <w:sz w:val="24"/>
+          <w:szCs w:val="24"/>
+          <w:lang w:eastAsia="hu-HU"/>
+        </w:rPr>
+        <w:t>Bootstrap</w:t>
+      </w:r>
+      <w:proofErr w:type="spellEnd"/>
+      <w:r>
+        <w:rPr>
+          <w:rFonts w:ascii="Segoe UI" w:eastAsia="Times New Roman" w:hAnsi="Segoe UI" w:cs="Segoe UI"/>
+          <w:color w:val="1C1D1F"/>
+          <w:sz w:val="24"/>
+          <w:szCs w:val="24"/>
+          <w:lang w:eastAsia="hu-HU"/>
+        </w:rPr>
+        <w:t xml:space="preserve"> </w:t>
+      </w:r>
+      <w:proofErr w:type="spellStart"/>
+      <w:r>
+        <w:rPr>
+          <w:rFonts w:ascii="Segoe UI" w:eastAsia="Times New Roman" w:hAnsi="Segoe UI" w:cs="Segoe UI"/>
+          <w:color w:val="1C1D1F"/>
+          <w:sz w:val="24"/>
+          <w:szCs w:val="24"/>
+          <w:lang w:eastAsia="hu-HU"/>
+        </w:rPr>
+        <w:t>to</w:t>
+      </w:r>
+      <w:proofErr w:type="spellEnd"/>
+      <w:r>
+        <w:rPr>
+          <w:rFonts w:ascii="Segoe UI" w:eastAsia="Times New Roman" w:hAnsi="Segoe UI" w:cs="Segoe UI"/>
+          <w:color w:val="1C1D1F"/>
+          <w:sz w:val="24"/>
+          <w:szCs w:val="24"/>
+          <w:lang w:eastAsia="hu-HU"/>
+        </w:rPr>
+        <w:t xml:space="preserve"> </w:t>
       </w:r>
       <w:proofErr w:type="spellStart"/>
       <w:r>
@@ -2334,118 +2280,10 @@
           <w:szCs w:val="24"/>
           <w:lang w:eastAsia="hu-HU"/>
         </w:rPr>
-        <w:t xml:space="preserve"> </w:t>
-      </w:r>
-      <w:proofErr w:type="spellStart"/>
-      <w:r>
-        <w:rPr>
-          <w:rFonts w:ascii="Segoe UI" w:eastAsia="Times New Roman" w:hAnsi="Segoe UI" w:cs="Segoe UI"/>
-          <w:color w:val="1C1D1F"/>
-          <w:sz w:val="24"/>
-          <w:szCs w:val="24"/>
-          <w:lang w:eastAsia="hu-HU"/>
-        </w:rPr>
-        <w:t>next</w:t>
-      </w:r>
-      <w:proofErr w:type="spellEnd"/>
-      <w:r>
-        <w:rPr>
-          <w:rFonts w:ascii="Segoe UI" w:eastAsia="Times New Roman" w:hAnsi="Segoe UI" w:cs="Segoe UI"/>
-          <w:color w:val="1C1D1F"/>
-          <w:sz w:val="24"/>
-          <w:szCs w:val="24"/>
-          <w:lang w:eastAsia="hu-HU"/>
-        </w:rPr>
-        <w:t xml:space="preserve"> video, </w:t>
-      </w:r>
-      <w:proofErr w:type="spellStart"/>
-      <w:r>
-        <w:rPr>
-          <w:rFonts w:ascii="Segoe UI" w:eastAsia="Times New Roman" w:hAnsi="Segoe UI" w:cs="Segoe UI"/>
-          <w:color w:val="1C1D1F"/>
-          <w:sz w:val="24"/>
-          <w:szCs w:val="24"/>
-          <w:lang w:eastAsia="hu-HU"/>
-        </w:rPr>
-        <w:t>but</w:t>
-      </w:r>
-      <w:proofErr w:type="spellEnd"/>
-      <w:r>
-        <w:rPr>
-          <w:rFonts w:ascii="Segoe UI" w:eastAsia="Times New Roman" w:hAnsi="Segoe UI" w:cs="Segoe UI"/>
-          <w:color w:val="1C1D1F"/>
-          <w:sz w:val="24"/>
-          <w:szCs w:val="24"/>
-          <w:lang w:eastAsia="hu-HU"/>
-        </w:rPr>
-        <w:t xml:space="preserve"> </w:t>
-      </w:r>
-      <w:proofErr w:type="spellStart"/>
-      <w:r>
-        <w:rPr>
-          <w:rFonts w:ascii="Segoe UI" w:eastAsia="Times New Roman" w:hAnsi="Segoe UI" w:cs="Segoe UI"/>
-          <w:color w:val="1C1D1F"/>
-          <w:sz w:val="24"/>
-          <w:szCs w:val="24"/>
-          <w:lang w:eastAsia="hu-HU"/>
-        </w:rPr>
-        <w:t>the</w:t>
-      </w:r>
-      <w:proofErr w:type="spellEnd"/>
-      <w:r>
-        <w:rPr>
-          <w:rFonts w:ascii="Segoe UI" w:eastAsia="Times New Roman" w:hAnsi="Segoe UI" w:cs="Segoe UI"/>
-          <w:color w:val="1C1D1F"/>
-          <w:sz w:val="24"/>
-          <w:szCs w:val="24"/>
-          <w:lang w:eastAsia="hu-HU"/>
-        </w:rPr>
-        <w:t xml:space="preserve"> </w:t>
-      </w:r>
-      <w:proofErr w:type="spellStart"/>
-      <w:r>
-        <w:rPr>
-          <w:rFonts w:ascii="Segoe UI" w:eastAsia="Times New Roman" w:hAnsi="Segoe UI" w:cs="Segoe UI"/>
-          <w:color w:val="1C1D1F"/>
-          <w:sz w:val="24"/>
-          <w:szCs w:val="24"/>
-          <w:lang w:eastAsia="hu-HU"/>
-        </w:rPr>
-        <w:t>path</w:t>
-      </w:r>
-      <w:proofErr w:type="spellEnd"/>
-      <w:r>
-        <w:rPr>
-          <w:rFonts w:ascii="Segoe UI" w:eastAsia="Times New Roman" w:hAnsi="Segoe UI" w:cs="Segoe UI"/>
-          <w:color w:val="1C1D1F"/>
-          <w:sz w:val="24"/>
-          <w:szCs w:val="24"/>
-          <w:lang w:eastAsia="hu-HU"/>
-        </w:rPr>
-        <w:t xml:space="preserve"> </w:t>
-      </w:r>
-      <w:proofErr w:type="spellStart"/>
-      <w:r>
-        <w:rPr>
-          <w:rFonts w:ascii="Segoe UI" w:eastAsia="Times New Roman" w:hAnsi="Segoe UI" w:cs="Segoe UI"/>
-          <w:color w:val="1C1D1F"/>
-          <w:sz w:val="24"/>
-          <w:szCs w:val="24"/>
-          <w:lang w:eastAsia="hu-HU"/>
-        </w:rPr>
-        <w:t>should</w:t>
-      </w:r>
-      <w:proofErr w:type="spellEnd"/>
-      <w:r>
-        <w:rPr>
-          <w:rFonts w:ascii="Segoe UI" w:eastAsia="Times New Roman" w:hAnsi="Segoe UI" w:cs="Segoe UI"/>
-          <w:color w:val="1C1D1F"/>
-          <w:sz w:val="24"/>
-          <w:szCs w:val="24"/>
-          <w:lang w:eastAsia="hu-HU"/>
-        </w:rPr>
-        <w:t xml:space="preserve"> be </w:t>
-      </w:r>
+        <w:t> </w:t>
+      </w:r>
+      <w:proofErr w:type="spellStart"/>
+      <w:proofErr w:type="gramStart"/>
       <w:r>
         <w:rPr>
           <w:rFonts w:ascii="Consolas" w:eastAsia="Times New Roman" w:hAnsi="Consolas" w:cs="Courier New"/>
@@ -2456,40 +2294,9 @@
           <w:shd w:val="clear" w:color="auto" w:fill="FFFFFF"/>
           <w:lang w:eastAsia="hu-HU"/>
         </w:rPr>
-        <w:t>node_modules/bootstrap/dist/css/bootstrap.min.css</w:t>
-      </w:r>
-      <w:r>
-        <w:rPr>
-          <w:rFonts w:ascii="Segoe UI" w:eastAsia="Times New Roman" w:hAnsi="Segoe UI" w:cs="Segoe UI"/>
-          <w:color w:val="1C1D1F"/>
-          <w:sz w:val="24"/>
-          <w:szCs w:val="24"/>
-          <w:lang w:eastAsia="hu-HU"/>
-        </w:rPr>
-        <w:t> , </w:t>
-      </w:r>
-      <w:r>
-        <w:rPr>
-          <w:rFonts w:ascii="Segoe UI" w:eastAsia="Times New Roman" w:hAnsi="Segoe UI" w:cs="Segoe UI"/>
-          <w:b/>
-          <w:bCs/>
-          <w:color w:val="1C1D1F"/>
-          <w:sz w:val="24"/>
-          <w:szCs w:val="24"/>
-          <w:lang w:eastAsia="hu-HU"/>
-        </w:rPr>
-        <w:t>NOT</w:t>
-      </w:r>
-      <w:r>
-        <w:rPr>
-          <w:rFonts w:ascii="Segoe UI" w:eastAsia="Times New Roman" w:hAnsi="Segoe UI" w:cs="Segoe UI"/>
-          <w:color w:val="1C1D1F"/>
-          <w:sz w:val="24"/>
-          <w:szCs w:val="24"/>
-          <w:lang w:eastAsia="hu-HU"/>
-        </w:rPr>
-        <w:t> </w:t>
-      </w:r>
+        <w:t>styles</w:t>
+      </w:r>
+      <w:proofErr w:type="spellEnd"/>
       <w:r>
         <w:rPr>
           <w:rFonts w:ascii="Consolas" w:eastAsia="Times New Roman" w:hAnsi="Consolas" w:cs="Courier New"/>
@@ -2500,40 +2307,9 @@
           <w:shd w:val="clear" w:color="auto" w:fill="FFFFFF"/>
           <w:lang w:eastAsia="hu-HU"/>
         </w:rPr>
-        <w:t>../node_modules/bootstrap/dist/css/bootstrap.min.css</w:t>
-      </w:r>
-      <w:r>
-        <w:rPr>
-          <w:rFonts w:ascii="Segoe UI" w:eastAsia="Times New Roman" w:hAnsi="Segoe UI" w:cs="Segoe UI"/>
-          <w:color w:val="1C1D1F"/>
-          <w:sz w:val="24"/>
-          <w:szCs w:val="24"/>
-          <w:lang w:eastAsia="hu-HU"/>
-        </w:rPr>
-        <w:t xml:space="preserve"> . The </w:t>
-      </w:r>
-      <w:proofErr w:type="spellStart"/>
-      <w:r>
-        <w:rPr>
-          <w:rFonts w:ascii="Segoe UI" w:eastAsia="Times New Roman" w:hAnsi="Segoe UI" w:cs="Segoe UI"/>
-          <w:color w:val="1C1D1F"/>
-          <w:sz w:val="24"/>
-          <w:szCs w:val="24"/>
-          <w:lang w:eastAsia="hu-HU"/>
-        </w:rPr>
-        <w:t>leading</w:t>
-      </w:r>
-      <w:proofErr w:type="spellEnd"/>
-      <w:r>
-        <w:rPr>
-          <w:rFonts w:ascii="Segoe UI" w:eastAsia="Times New Roman" w:hAnsi="Segoe UI" w:cs="Segoe UI"/>
-          <w:color w:val="1C1D1F"/>
-          <w:sz w:val="24"/>
-          <w:szCs w:val="24"/>
-          <w:lang w:eastAsia="hu-HU"/>
-        </w:rPr>
-        <w:t> </w:t>
-      </w:r>
+        <w:t>[</w:t>
+      </w:r>
+      <w:proofErr w:type="gramEnd"/>
       <w:r>
         <w:rPr>
           <w:rFonts w:ascii="Consolas" w:eastAsia="Times New Roman" w:hAnsi="Consolas" w:cs="Courier New"/>
@@ -2544,7 +2320,329 @@
           <w:shd w:val="clear" w:color="auto" w:fill="FFFFFF"/>
           <w:lang w:eastAsia="hu-HU"/>
         </w:rPr>
-        <w:t>../</w:t>
+        <w:t>]</w:t>
+      </w:r>
+      <w:r>
+        <w:rPr>
+          <w:rFonts w:ascii="Segoe UI" w:eastAsia="Times New Roman" w:hAnsi="Segoe UI" w:cs="Segoe UI"/>
+          <w:color w:val="1C1D1F"/>
+          <w:sz w:val="24"/>
+          <w:szCs w:val="24"/>
+          <w:lang w:eastAsia="hu-HU"/>
+        </w:rPr>
+        <w:t xml:space="preserve">  </w:t>
+      </w:r>
+      <w:proofErr w:type="spellStart"/>
+      <w:r>
+        <w:rPr>
+          <w:rFonts w:ascii="Segoe UI" w:eastAsia="Times New Roman" w:hAnsi="Segoe UI" w:cs="Segoe UI"/>
+          <w:color w:val="1C1D1F"/>
+          <w:sz w:val="24"/>
+          <w:szCs w:val="24"/>
+          <w:lang w:eastAsia="hu-HU"/>
+        </w:rPr>
+        <w:t>array</w:t>
+      </w:r>
+      <w:proofErr w:type="spellEnd"/>
+      <w:r>
+        <w:rPr>
+          <w:rFonts w:ascii="Segoe UI" w:eastAsia="Times New Roman" w:hAnsi="Segoe UI" w:cs="Segoe UI"/>
+          <w:color w:val="1C1D1F"/>
+          <w:sz w:val="24"/>
+          <w:szCs w:val="24"/>
+          <w:lang w:eastAsia="hu-HU"/>
+        </w:rPr>
+        <w:t xml:space="preserve"> </w:t>
+      </w:r>
+      <w:proofErr w:type="spellStart"/>
+      <w:r>
+        <w:rPr>
+          <w:rFonts w:ascii="Segoe UI" w:eastAsia="Times New Roman" w:hAnsi="Segoe UI" w:cs="Segoe UI"/>
+          <w:color w:val="1C1D1F"/>
+          <w:sz w:val="24"/>
+          <w:szCs w:val="24"/>
+          <w:lang w:eastAsia="hu-HU"/>
+        </w:rPr>
+        <w:t>as</w:t>
+      </w:r>
+      <w:proofErr w:type="spellEnd"/>
+      <w:r>
+        <w:rPr>
+          <w:rFonts w:ascii="Segoe UI" w:eastAsia="Times New Roman" w:hAnsi="Segoe UI" w:cs="Segoe UI"/>
+          <w:color w:val="1C1D1F"/>
+          <w:sz w:val="24"/>
+          <w:szCs w:val="24"/>
+          <w:lang w:eastAsia="hu-HU"/>
+        </w:rPr>
+        <w:t xml:space="preserve"> </w:t>
+      </w:r>
+      <w:proofErr w:type="spellStart"/>
+      <w:r>
+        <w:rPr>
+          <w:rFonts w:ascii="Segoe UI" w:eastAsia="Times New Roman" w:hAnsi="Segoe UI" w:cs="Segoe UI"/>
+          <w:color w:val="1C1D1F"/>
+          <w:sz w:val="24"/>
+          <w:szCs w:val="24"/>
+          <w:lang w:eastAsia="hu-HU"/>
+        </w:rPr>
+        <w:t>shown</w:t>
+      </w:r>
+      <w:proofErr w:type="spellEnd"/>
+      <w:r>
+        <w:rPr>
+          <w:rFonts w:ascii="Segoe UI" w:eastAsia="Times New Roman" w:hAnsi="Segoe UI" w:cs="Segoe UI"/>
+          <w:color w:val="1C1D1F"/>
+          <w:sz w:val="24"/>
+          <w:szCs w:val="24"/>
+          <w:lang w:eastAsia="hu-HU"/>
+        </w:rPr>
+        <w:t xml:space="preserve"> in </w:t>
+      </w:r>
+      <w:proofErr w:type="spellStart"/>
+      <w:r>
+        <w:rPr>
+          <w:rFonts w:ascii="Segoe UI" w:eastAsia="Times New Roman" w:hAnsi="Segoe UI" w:cs="Segoe UI"/>
+          <w:color w:val="1C1D1F"/>
+          <w:sz w:val="24"/>
+          <w:szCs w:val="24"/>
+          <w:lang w:eastAsia="hu-HU"/>
+        </w:rPr>
+        <w:t>the</w:t>
+      </w:r>
+      <w:proofErr w:type="spellEnd"/>
+      <w:r>
+        <w:rPr>
+          <w:rFonts w:ascii="Segoe UI" w:eastAsia="Times New Roman" w:hAnsi="Segoe UI" w:cs="Segoe UI"/>
+          <w:color w:val="1C1D1F"/>
+          <w:sz w:val="24"/>
+          <w:szCs w:val="24"/>
+          <w:lang w:eastAsia="hu-HU"/>
+        </w:rPr>
+        <w:t xml:space="preserve"> </w:t>
+      </w:r>
+      <w:proofErr w:type="spellStart"/>
+      <w:r>
+        <w:rPr>
+          <w:rFonts w:ascii="Segoe UI" w:eastAsia="Times New Roman" w:hAnsi="Segoe UI" w:cs="Segoe UI"/>
+          <w:color w:val="1C1D1F"/>
+          <w:sz w:val="24"/>
+          <w:szCs w:val="24"/>
+          <w:lang w:eastAsia="hu-HU"/>
+        </w:rPr>
+        <w:t>next</w:t>
+      </w:r>
+      <w:proofErr w:type="spellEnd"/>
+      <w:r>
+        <w:rPr>
+          <w:rFonts w:ascii="Segoe UI" w:eastAsia="Times New Roman" w:hAnsi="Segoe UI" w:cs="Segoe UI"/>
+          <w:color w:val="1C1D1F"/>
+          <w:sz w:val="24"/>
+          <w:szCs w:val="24"/>
+          <w:lang w:eastAsia="hu-HU"/>
+        </w:rPr>
+        <w:t xml:space="preserve"> video, </w:t>
+      </w:r>
+      <w:proofErr w:type="spellStart"/>
+      <w:r>
+        <w:rPr>
+          <w:rFonts w:ascii="Segoe UI" w:eastAsia="Times New Roman" w:hAnsi="Segoe UI" w:cs="Segoe UI"/>
+          <w:color w:val="1C1D1F"/>
+          <w:sz w:val="24"/>
+          <w:szCs w:val="24"/>
+          <w:lang w:eastAsia="hu-HU"/>
+        </w:rPr>
+        <w:t>but</w:t>
+      </w:r>
+      <w:proofErr w:type="spellEnd"/>
+      <w:r>
+        <w:rPr>
+          <w:rFonts w:ascii="Segoe UI" w:eastAsia="Times New Roman" w:hAnsi="Segoe UI" w:cs="Segoe UI"/>
+          <w:color w:val="1C1D1F"/>
+          <w:sz w:val="24"/>
+          <w:szCs w:val="24"/>
+          <w:lang w:eastAsia="hu-HU"/>
+        </w:rPr>
+        <w:t xml:space="preserve"> </w:t>
+      </w:r>
+      <w:proofErr w:type="spellStart"/>
+      <w:r>
+        <w:rPr>
+          <w:rFonts w:ascii="Segoe UI" w:eastAsia="Times New Roman" w:hAnsi="Segoe UI" w:cs="Segoe UI"/>
+          <w:color w:val="1C1D1F"/>
+          <w:sz w:val="24"/>
+          <w:szCs w:val="24"/>
+          <w:lang w:eastAsia="hu-HU"/>
+        </w:rPr>
+        <w:t>the</w:t>
+      </w:r>
+      <w:proofErr w:type="spellEnd"/>
+      <w:r>
+        <w:rPr>
+          <w:rFonts w:ascii="Segoe UI" w:eastAsia="Times New Roman" w:hAnsi="Segoe UI" w:cs="Segoe UI"/>
+          <w:color w:val="1C1D1F"/>
+          <w:sz w:val="24"/>
+          <w:szCs w:val="24"/>
+          <w:lang w:eastAsia="hu-HU"/>
+        </w:rPr>
+        <w:t xml:space="preserve"> </w:t>
+      </w:r>
+      <w:proofErr w:type="spellStart"/>
+      <w:r>
+        <w:rPr>
+          <w:rFonts w:ascii="Segoe UI" w:eastAsia="Times New Roman" w:hAnsi="Segoe UI" w:cs="Segoe UI"/>
+          <w:color w:val="1C1D1F"/>
+          <w:sz w:val="24"/>
+          <w:szCs w:val="24"/>
+          <w:lang w:eastAsia="hu-HU"/>
+        </w:rPr>
+        <w:t>path</w:t>
+      </w:r>
+      <w:proofErr w:type="spellEnd"/>
+      <w:r>
+        <w:rPr>
+          <w:rFonts w:ascii="Segoe UI" w:eastAsia="Times New Roman" w:hAnsi="Segoe UI" w:cs="Segoe UI"/>
+          <w:color w:val="1C1D1F"/>
+          <w:sz w:val="24"/>
+          <w:szCs w:val="24"/>
+          <w:lang w:eastAsia="hu-HU"/>
+        </w:rPr>
+        <w:t xml:space="preserve"> </w:t>
+      </w:r>
+      <w:proofErr w:type="spellStart"/>
+      <w:r>
+        <w:rPr>
+          <w:rFonts w:ascii="Segoe UI" w:eastAsia="Times New Roman" w:hAnsi="Segoe UI" w:cs="Segoe UI"/>
+          <w:color w:val="1C1D1F"/>
+          <w:sz w:val="24"/>
+          <w:szCs w:val="24"/>
+          <w:lang w:eastAsia="hu-HU"/>
+        </w:rPr>
+        <w:t>should</w:t>
+      </w:r>
+      <w:proofErr w:type="spellEnd"/>
+      <w:r>
+        <w:rPr>
+          <w:rFonts w:ascii="Segoe UI" w:eastAsia="Times New Roman" w:hAnsi="Segoe UI" w:cs="Segoe UI"/>
+          <w:color w:val="1C1D1F"/>
+          <w:sz w:val="24"/>
+          <w:szCs w:val="24"/>
+          <w:lang w:eastAsia="hu-HU"/>
+        </w:rPr>
+        <w:t xml:space="preserve"> be </w:t>
+      </w:r>
+      <w:r>
+        <w:rPr>
+          <w:rFonts w:ascii="Consolas" w:eastAsia="Times New Roman" w:hAnsi="Consolas" w:cs="Courier New"/>
+          <w:color w:val="B4690E"/>
+          <w:sz w:val="26"/>
+          <w:szCs w:val="26"/>
+          <w:bdr w:val="single" w:sz="6" w:space="0" w:color="D1D7DC" w:frame="1"/>
+          <w:shd w:val="clear" w:color="auto" w:fill="FFFFFF"/>
+          <w:lang w:eastAsia="hu-HU"/>
+        </w:rPr>
+        <w:t>node_modules/bootstrap/dist/css/bootstrap.min.css</w:t>
+      </w:r>
+      <w:r>
+        <w:rPr>
+          <w:rFonts w:ascii="Segoe UI" w:eastAsia="Times New Roman" w:hAnsi="Segoe UI" w:cs="Segoe UI"/>
+          <w:color w:val="1C1D1F"/>
+          <w:sz w:val="24"/>
+          <w:szCs w:val="24"/>
+          <w:lang w:eastAsia="hu-HU"/>
+        </w:rPr>
+        <w:t> , </w:t>
+      </w:r>
+      <w:r>
+        <w:rPr>
+          <w:rFonts w:ascii="Segoe UI" w:eastAsia="Times New Roman" w:hAnsi="Segoe UI" w:cs="Segoe UI"/>
+          <w:b/>
+          <w:bCs/>
+          <w:color w:val="1C1D1F"/>
+          <w:sz w:val="24"/>
+          <w:szCs w:val="24"/>
+          <w:lang w:eastAsia="hu-HU"/>
+        </w:rPr>
+        <w:t>NOT</w:t>
+      </w:r>
+      <w:r>
+        <w:rPr>
+          <w:rFonts w:ascii="Segoe UI" w:eastAsia="Times New Roman" w:hAnsi="Segoe UI" w:cs="Segoe UI"/>
+          <w:color w:val="1C1D1F"/>
+          <w:sz w:val="24"/>
+          <w:szCs w:val="24"/>
+          <w:lang w:eastAsia="hu-HU"/>
+        </w:rPr>
+        <w:t> </w:t>
+      </w:r>
+      <w:r>
+        <w:rPr>
+          <w:rFonts w:ascii="Consolas" w:eastAsia="Times New Roman" w:hAnsi="Consolas" w:cs="Courier New"/>
+          <w:color w:val="B4690E"/>
+          <w:sz w:val="26"/>
+          <w:szCs w:val="26"/>
+          <w:bdr w:val="single" w:sz="6" w:space="0" w:color="D1D7DC" w:frame="1"/>
+          <w:shd w:val="clear" w:color="auto" w:fill="FFFFFF"/>
+          <w:lang w:eastAsia="hu-HU"/>
+        </w:rPr>
+        <w:t>../node_modules/bootstrap/dist/css/bootstrap.min.css</w:t>
+      </w:r>
+      <w:r>
+        <w:rPr>
+          <w:rFonts w:ascii="Segoe UI" w:eastAsia="Times New Roman" w:hAnsi="Segoe UI" w:cs="Segoe UI"/>
+          <w:color w:val="1C1D1F"/>
+          <w:sz w:val="24"/>
+          <w:szCs w:val="24"/>
+          <w:lang w:eastAsia="hu-HU"/>
+        </w:rPr>
+        <w:t xml:space="preserve"> . The </w:t>
+      </w:r>
+      <w:proofErr w:type="spellStart"/>
+      <w:r>
+        <w:rPr>
+          <w:rFonts w:ascii="Segoe UI" w:eastAsia="Times New Roman" w:hAnsi="Segoe UI" w:cs="Segoe UI"/>
+          <w:color w:val="1C1D1F"/>
+          <w:sz w:val="24"/>
+          <w:szCs w:val="24"/>
+          <w:lang w:eastAsia="hu-HU"/>
+        </w:rPr>
+        <w:t>leading</w:t>
+      </w:r>
+      <w:proofErr w:type="spellEnd"/>
+      <w:proofErr w:type="gramStart"/>
+      <w:r>
+        <w:rPr>
+          <w:rFonts w:ascii="Segoe UI" w:eastAsia="Times New Roman" w:hAnsi="Segoe UI" w:cs="Segoe UI"/>
+          <w:color w:val="1C1D1F"/>
+          <w:sz w:val="24"/>
+          <w:szCs w:val="24"/>
+          <w:lang w:eastAsia="hu-HU"/>
+        </w:rPr>
+        <w:t> </w:t>
+      </w:r>
+      <w:r>
+        <w:rPr>
+          <w:rFonts w:ascii="Consolas" w:eastAsia="Times New Roman" w:hAnsi="Consolas" w:cs="Courier New"/>
+          <w:color w:val="B4690E"/>
+          <w:sz w:val="26"/>
+          <w:szCs w:val="26"/>
+          <w:bdr w:val="single" w:sz="6" w:space="0" w:color="D1D7DC" w:frame="1"/>
+          <w:shd w:val="clear" w:color="auto" w:fill="FFFFFF"/>
+          <w:lang w:eastAsia="hu-HU"/>
+        </w:rPr>
+        <w:t>..</w:t>
+      </w:r>
+      <w:proofErr w:type="gramEnd"/>
+      <w:r>
+        <w:rPr>
+          <w:rFonts w:ascii="Consolas" w:eastAsia="Times New Roman" w:hAnsi="Consolas" w:cs="Courier New"/>
+          <w:color w:val="B4690E"/>
+          <w:sz w:val="26"/>
+          <w:szCs w:val="26"/>
+          <w:bdr w:val="single" w:sz="6" w:space="0" w:color="D1D7DC" w:frame="1"/>
+          <w:shd w:val="clear" w:color="auto" w:fill="FFFFFF"/>
+          <w:lang w:eastAsia="hu-HU"/>
+        </w:rPr>
+        <w:t>/</w:t>
       </w:r>
       <w:r>
         <w:rPr>
@@ -3754,8 +3852,13 @@
         <w:t xml:space="preserve"> az </w:t>
       </w:r>
       <w:proofErr w:type="spellStart"/>
-      <w:r>
-        <w:t>app.module.ts</w:t>
+      <w:proofErr w:type="gramStart"/>
+      <w:r>
+        <w:t>app.module</w:t>
+      </w:r>
+      <w:proofErr w:type="gramEnd"/>
+      <w:r>
+        <w:t>.ts</w:t>
       </w:r>
       <w:proofErr w:type="spellEnd"/>
       <w:r>
@@ -3836,7 +3939,15 @@
       </w:r>
       <w:proofErr w:type="spellEnd"/>
       <w:r>
-        <w:t xml:space="preserve"> -  hogy ne hozzon létre test file-t, </w:t>
+        <w:t xml:space="preserve"> </w:t>
+      </w:r>
+      <w:proofErr w:type="gramStart"/>
+      <w:r>
+        <w:t>-  hogy</w:t>
+      </w:r>
+      <w:proofErr w:type="gramEnd"/>
+      <w:r>
+        <w:t xml:space="preserve"> ne hozzon létre test file-t, </w:t>
       </w:r>
       <w:r>
         <w:t xml:space="preserve">régen ez volt a </w:t>
@@ -4075,8 +4186,13 @@
     </w:p>
     <w:p>
       <w:proofErr w:type="spellStart"/>
-      <w:r>
-        <w:t>app.module-ba</w:t>
+      <w:proofErr w:type="gramStart"/>
+      <w:r>
+        <w:t>app.module</w:t>
+      </w:r>
+      <w:proofErr w:type="gramEnd"/>
+      <w:r>
+        <w:t>-ba</w:t>
       </w:r>
       <w:proofErr w:type="spellEnd"/>
       <w:r>
@@ -4428,7 +4544,15 @@
       </w:r>
       <w:proofErr w:type="spellEnd"/>
       <w:r>
-        <w:t xml:space="preserve">.  Ha telepítjük, nem biztos hogy megy sőt….valamiért gond van. Linkelve meg telepítve pláne gond lesz. Fontos, hogy a script a </w:t>
+        <w:t xml:space="preserve">.  Ha telepítjük, nem biztos hogy megy </w:t>
+      </w:r>
+      <w:proofErr w:type="gramStart"/>
+      <w:r>
+        <w:t>sőt….</w:t>
+      </w:r>
+      <w:proofErr w:type="gramEnd"/>
+      <w:r>
+        <w:t xml:space="preserve">valamiért gond van. Linkelve meg telepítve pláne gond lesz. Fontos, hogy a script a </w:t>
       </w:r>
       <w:proofErr w:type="spellStart"/>
       <w:r>
@@ -4444,7 +4568,15 @@
       </w:r>
       <w:proofErr w:type="spellEnd"/>
       <w:r>
-        <w:t xml:space="preserve">-ben és a stylesheet.css se mindegy hogy a </w:t>
+        <w:t xml:space="preserve">-ben és a stylesheet.css se </w:t>
+      </w:r>
+      <w:proofErr w:type="gramStart"/>
+      <w:r>
+        <w:t>mindegy</w:t>
+      </w:r>
+      <w:proofErr w:type="gramEnd"/>
+      <w:r>
+        <w:t xml:space="preserve"> hogy a </w:t>
       </w:r>
       <w:proofErr w:type="spellStart"/>
       <w:r>
@@ -4585,8 +4717,13 @@
         <w:t xml:space="preserve"> mappába egy </w:t>
       </w:r>
       <w:proofErr w:type="spellStart"/>
-      <w:r>
-        <w:t>recipe.model.ts</w:t>
+      <w:proofErr w:type="gramStart"/>
+      <w:r>
+        <w:t>recipe.model</w:t>
+      </w:r>
+      <w:proofErr w:type="gramEnd"/>
+      <w:r>
+        <w:t>.ts</w:t>
       </w:r>
       <w:proofErr w:type="spellEnd"/>
       <w:r>
@@ -4701,7 +4838,15 @@
       </w:r>
       <w:proofErr w:type="spellEnd"/>
       <w:r>
-        <w:t xml:space="preserve">, szóval a tömbünk most már Recipe osztály tömb lesz, fontos hogy importálni is kell a </w:t>
+        <w:t xml:space="preserve">, szóval a tömbünk most már Recipe osztály tömb lesz, </w:t>
+      </w:r>
+      <w:proofErr w:type="gramStart"/>
+      <w:r>
+        <w:t>fontos</w:t>
+      </w:r>
+      <w:proofErr w:type="gramEnd"/>
+      <w:r>
+        <w:t xml:space="preserve"> hogy importálni is kell a </w:t>
       </w:r>
       <w:proofErr w:type="spellStart"/>
       <w:r>
@@ -5560,10 +5705,12 @@
     </w:p>
     <w:p>
       <w:proofErr w:type="spellStart"/>
+      <w:proofErr w:type="gramStart"/>
       <w:r>
         <w:t>ng-if</w:t>
       </w:r>
       <w:proofErr w:type="spellEnd"/>
+      <w:proofErr w:type="gramEnd"/>
       <w:r>
         <w:t xml:space="preserve"> hogy 1 komponenst töltsünk be egy időben és ne mindet egyszerre</w:t>
       </w:r>
@@ -5957,7 +6104,15 @@
     </w:p>
     <w:p>
       <w:r>
-        <w:t xml:space="preserve">Elkészült a metódus ami a </w:t>
+        <w:t xml:space="preserve">Elkészült a </w:t>
+      </w:r>
+      <w:proofErr w:type="gramStart"/>
+      <w:r>
+        <w:t>metódus</w:t>
+      </w:r>
+      <w:proofErr w:type="gramEnd"/>
+      <w:r>
+        <w:t xml:space="preserve"> ami a </w:t>
       </w:r>
       <w:proofErr w:type="spellStart"/>
       <w:r>
@@ -6141,7 +6296,15 @@
     </w:p>
     <w:p>
       <w:r>
-        <w:t>a lista egy eleme ez a rész a listában, de ez úgy szép ha a lista egy komponens és az elem is 1-1 komponens</w:t>
+        <w:t xml:space="preserve">a lista egy eleme ez a rész a listában, de ez úgy </w:t>
+      </w:r>
+      <w:proofErr w:type="gramStart"/>
+      <w:r>
+        <w:t>szép</w:t>
+      </w:r>
+      <w:proofErr w:type="gramEnd"/>
+      <w:r>
+        <w:t xml:space="preserve"> ha a lista egy komponens és az elem is 1-1 komponens</w:t>
       </w:r>
     </w:p>
     <w:p>
@@ -6339,7 +6502,15 @@
       </w:r>
       <w:proofErr w:type="spellEnd"/>
       <w:r>
-        <w:t xml:space="preserve"> komponensnél is amit majd átvesz egy külső komponenstől, ezért kell az input elé</w:t>
+        <w:t xml:space="preserve"> komponensnél </w:t>
+      </w:r>
+      <w:proofErr w:type="gramStart"/>
+      <w:r>
+        <w:t>is</w:t>
+      </w:r>
+      <w:proofErr w:type="gramEnd"/>
+      <w:r>
+        <w:t xml:space="preserve"> amit majd átvesz egy külső komponenstől, ezért kell az input elé</w:t>
       </w:r>
     </w:p>
     <w:p>
@@ -6547,10 +6718,12 @@
         <w:t xml:space="preserve">Megcsináltuk a metódust és az </w:t>
       </w:r>
       <w:proofErr w:type="spellStart"/>
+      <w:proofErr w:type="gramStart"/>
       <w:r>
         <w:t>eventet</w:t>
       </w:r>
       <w:proofErr w:type="spellEnd"/>
+      <w:proofErr w:type="gramEnd"/>
       <w:r>
         <w:t xml:space="preserve"> ami létrejön, nem kell neki átadnunk semmit, mert az </w:t>
       </w:r>
@@ -6612,7 +6785,15 @@
     </w:p>
     <w:p>
       <w:r>
-        <w:t xml:space="preserve">megcsináltuk a lista komponensben hogy figyelje az </w:t>
+        <w:t xml:space="preserve">megcsináltuk a lista </w:t>
+      </w:r>
+      <w:proofErr w:type="gramStart"/>
+      <w:r>
+        <w:t>komponensben</w:t>
+      </w:r>
+      <w:proofErr w:type="gramEnd"/>
+      <w:r>
+        <w:t xml:space="preserve"> hogy figyelje az </w:t>
       </w:r>
       <w:proofErr w:type="spellStart"/>
       <w:r>
@@ -6749,7 +6930,15 @@
       </w:r>
       <w:proofErr w:type="spellEnd"/>
       <w:r>
-        <w:t>, azért kell az output mert ezt az objektumot adjuk át majd annak a komponensnek amelyik megjeleníti az objektumunk adatait amire kattintottunk</w:t>
+        <w:t xml:space="preserve">, azért kell az output mert ezt az objektumot adjuk át majd annak a komponensnek amelyik megjeleníti az objektumunk </w:t>
+      </w:r>
+      <w:proofErr w:type="gramStart"/>
+      <w:r>
+        <w:t>adatait</w:t>
+      </w:r>
+      <w:proofErr w:type="gramEnd"/>
+      <w:r>
+        <w:t xml:space="preserve"> amire kattintottunk</w:t>
       </w:r>
     </w:p>
     <w:p>
@@ -6796,12 +6985,17 @@
         <w:t xml:space="preserve">A komponensbe létrehoztuk a </w:t>
       </w:r>
       <w:proofErr w:type="spellStart"/>
+      <w:proofErr w:type="gramStart"/>
       <w:r>
         <w:t>property</w:t>
       </w:r>
       <w:proofErr w:type="spellEnd"/>
       <w:r>
-        <w:t>-t ahol meg fogjuk jeleníteni az objektumot.</w:t>
+        <w:t>-t</w:t>
+      </w:r>
+      <w:proofErr w:type="gramEnd"/>
+      <w:r>
+        <w:t xml:space="preserve"> ahol meg fogjuk jeleníteni az objektumot.</w:t>
       </w:r>
     </w:p>
     <w:p>
@@ -6851,7 +7045,15 @@
       </w:r>
       <w:proofErr w:type="spellEnd"/>
       <w:r>
-        <w:t xml:space="preserve">-fel megnézzük hogy választott e receptet, ha nem akkor az </w:t>
+        <w:t xml:space="preserve">-fel </w:t>
+      </w:r>
+      <w:proofErr w:type="gramStart"/>
+      <w:r>
+        <w:t>megnézzük</w:t>
+      </w:r>
+      <w:proofErr w:type="gramEnd"/>
+      <w:r>
+        <w:t xml:space="preserve"> hogy választott e receptet, ha nem akkor az </w:t>
       </w:r>
       <w:proofErr w:type="spellStart"/>
       <w:r>
@@ -6919,7 +7121,15 @@
       </w:r>
       <w:proofErr w:type="spellEnd"/>
       <w:r>
-        <w:t xml:space="preserve"> inputtal hogy át tudja venni az adatokat a komponens</w:t>
+        <w:t xml:space="preserve"> </w:t>
+      </w:r>
+      <w:proofErr w:type="gramStart"/>
+      <w:r>
+        <w:t>inputtal</w:t>
+      </w:r>
+      <w:proofErr w:type="gramEnd"/>
+      <w:r>
+        <w:t xml:space="preserve"> hogy át tudja venni az adatokat a komponens</w:t>
       </w:r>
     </w:p>
     <w:p>
@@ -6983,7 +7193,724 @@
         <w:t xml:space="preserve"> receptet</w:t>
       </w:r>
     </w:p>
+    <w:p>
+      <w:r>
+        <w:drawing>
+          <wp:inline distT="0" distB="0" distL="0" distR="0" wp14:anchorId="4678C297" wp14:editId="726C43BD">
+            <wp:extent cx="5760720" cy="4799330"/>
+            <wp:effectExtent l="0" t="0" r="0" b="1270"/>
+            <wp:docPr id="68" name="Kép 68"/>
+            <wp:cNvGraphicFramePr>
+              <a:graphicFrameLocks xmlns:a="http://schemas.openxmlformats.org/drawingml/2006/main" noChangeAspect="1"/>
+            </wp:cNvGraphicFramePr>
+            <a:graphic xmlns:a="http://schemas.openxmlformats.org/drawingml/2006/main">
+              <a:graphicData uri="http://schemas.openxmlformats.org/drawingml/2006/picture">
+                <pic:pic xmlns:pic="http://schemas.openxmlformats.org/drawingml/2006/picture">
+                  <pic:nvPicPr>
+                    <pic:cNvPr id="1" name=""/>
+                    <pic:cNvPicPr/>
+                  </pic:nvPicPr>
+                  <pic:blipFill>
+                    <a:blip r:embed="rId74"/>
+                    <a:stretch>
+                      <a:fillRect/>
+                    </a:stretch>
+                  </pic:blipFill>
+                  <pic:spPr>
+                    <a:xfrm>
+                      <a:off x="0" y="0"/>
+                      <a:ext cx="5760720" cy="4799330"/>
+                    </a:xfrm>
+                    <a:prstGeom prst="rect">
+                      <a:avLst/>
+                    </a:prstGeom>
+                  </pic:spPr>
+                </pic:pic>
+              </a:graphicData>
+            </a:graphic>
+          </wp:inline>
+        </w:drawing>
+      </w:r>
+    </w:p>
+    <w:p>
+      <w:r>
+        <w:t xml:space="preserve">kicseréltük a text </w:t>
+      </w:r>
+      <w:proofErr w:type="spellStart"/>
+      <w:r>
+        <w:t>placereket</w:t>
+      </w:r>
+      <w:proofErr w:type="spellEnd"/>
+      <w:r>
+        <w:t xml:space="preserve"> az objektum egyes tulajdonságaira és a kép formázásán is változtattunk kicsit</w:t>
+      </w:r>
+    </w:p>
     <w:p/>
+    <w:p>
+      <w:pPr>
+        <w:shd w:val="clear" w:color="auto" w:fill="FFFFFF"/>
+        <w:rPr>
+          <w:rFonts w:ascii="Segoe UI" w:hAnsi="Segoe UI" w:cs="Segoe UI"/>
+          <w:b/>
+          <w:bCs/>
+          <w:color w:val="1C1D1F"/>
+        </w:rPr>
+      </w:pPr>
+      <w:proofErr w:type="spellStart"/>
+      <w:r>
+        <w:rPr>
+          <w:rFonts w:ascii="Segoe UI" w:hAnsi="Segoe UI" w:cs="Segoe UI"/>
+          <w:b/>
+          <w:bCs/>
+          <w:color w:val="1C1D1F"/>
+        </w:rPr>
+        <w:lastRenderedPageBreak/>
+        <w:t>Make</w:t>
+      </w:r>
+      <w:proofErr w:type="spellEnd"/>
+      <w:r>
+        <w:rPr>
+          <w:rFonts w:ascii="Segoe UI" w:hAnsi="Segoe UI" w:cs="Segoe UI"/>
+          <w:b/>
+          <w:bCs/>
+          <w:color w:val="1C1D1F"/>
+        </w:rPr>
+        <w:t xml:space="preserve"> </w:t>
+      </w:r>
+      <w:proofErr w:type="spellStart"/>
+      <w:r>
+        <w:rPr>
+          <w:rFonts w:ascii="Segoe UI" w:hAnsi="Segoe UI" w:cs="Segoe UI"/>
+          <w:b/>
+          <w:bCs/>
+          <w:color w:val="1C1D1F"/>
+        </w:rPr>
+        <w:t>sure</w:t>
+      </w:r>
+      <w:proofErr w:type="spellEnd"/>
+      <w:r>
+        <w:rPr>
+          <w:rFonts w:ascii="Segoe UI" w:hAnsi="Segoe UI" w:cs="Segoe UI"/>
+          <w:b/>
+          <w:bCs/>
+          <w:color w:val="1C1D1F"/>
+        </w:rPr>
+        <w:t xml:space="preserve"> </w:t>
+      </w:r>
+      <w:proofErr w:type="spellStart"/>
+      <w:r>
+        <w:rPr>
+          <w:rFonts w:ascii="Segoe UI" w:hAnsi="Segoe UI" w:cs="Segoe UI"/>
+          <w:b/>
+          <w:bCs/>
+          <w:color w:val="1C1D1F"/>
+        </w:rPr>
+        <w:t>you</w:t>
+      </w:r>
+      <w:proofErr w:type="spellEnd"/>
+      <w:r>
+        <w:rPr>
+          <w:rFonts w:ascii="Segoe UI" w:hAnsi="Segoe UI" w:cs="Segoe UI"/>
+          <w:b/>
+          <w:bCs/>
+          <w:color w:val="1C1D1F"/>
+        </w:rPr>
+        <w:t xml:space="preserve"> </w:t>
+      </w:r>
+      <w:proofErr w:type="spellStart"/>
+      <w:r>
+        <w:rPr>
+          <w:rFonts w:ascii="Segoe UI" w:hAnsi="Segoe UI" w:cs="Segoe UI"/>
+          <w:b/>
+          <w:bCs/>
+          <w:color w:val="1C1D1F"/>
+        </w:rPr>
+        <w:t>have</w:t>
+      </w:r>
+      <w:proofErr w:type="spellEnd"/>
+      <w:r>
+        <w:rPr>
+          <w:rFonts w:ascii="Segoe UI" w:hAnsi="Segoe UI" w:cs="Segoe UI"/>
+          <w:b/>
+          <w:bCs/>
+          <w:color w:val="1C1D1F"/>
+        </w:rPr>
+        <w:t xml:space="preserve"> </w:t>
+      </w:r>
+      <w:proofErr w:type="spellStart"/>
+      <w:r>
+        <w:rPr>
+          <w:rFonts w:ascii="Segoe UI" w:hAnsi="Segoe UI" w:cs="Segoe UI"/>
+          <w:b/>
+          <w:bCs/>
+          <w:color w:val="1C1D1F"/>
+        </w:rPr>
+        <w:t>FormsModule</w:t>
+      </w:r>
+      <w:proofErr w:type="spellEnd"/>
+      <w:r>
+        <w:rPr>
+          <w:rFonts w:ascii="Segoe UI" w:hAnsi="Segoe UI" w:cs="Segoe UI"/>
+          <w:b/>
+          <w:bCs/>
+          <w:color w:val="1C1D1F"/>
+        </w:rPr>
+        <w:t xml:space="preserve"> </w:t>
+      </w:r>
+      <w:proofErr w:type="spellStart"/>
+      <w:r>
+        <w:rPr>
+          <w:rFonts w:ascii="Segoe UI" w:hAnsi="Segoe UI" w:cs="Segoe UI"/>
+          <w:b/>
+          <w:bCs/>
+          <w:color w:val="1C1D1F"/>
+        </w:rPr>
+        <w:t>added</w:t>
+      </w:r>
+      <w:proofErr w:type="spellEnd"/>
+      <w:r>
+        <w:rPr>
+          <w:rFonts w:ascii="Segoe UI" w:hAnsi="Segoe UI" w:cs="Segoe UI"/>
+          <w:b/>
+          <w:bCs/>
+          <w:color w:val="1C1D1F"/>
+        </w:rPr>
+        <w:t>!</w:t>
+      </w:r>
+    </w:p>
+    <w:p>
+      <w:pPr>
+        <w:pStyle w:val="NormlWeb"/>
+        <w:shd w:val="clear" w:color="auto" w:fill="FFFFFF"/>
+        <w:spacing w:before="0" w:beforeAutospacing="0" w:after="0" w:afterAutospacing="0"/>
+        <w:rPr>
+          <w:rFonts w:ascii="Segoe UI" w:hAnsi="Segoe UI" w:cs="Segoe UI"/>
+          <w:color w:val="1C1D1F"/>
+        </w:rPr>
+      </w:pPr>
+      <w:proofErr w:type="spellStart"/>
+      <w:r>
+        <w:rPr>
+          <w:rFonts w:ascii="Segoe UI" w:hAnsi="Segoe UI" w:cs="Segoe UI"/>
+          <w:color w:val="1C1D1F"/>
+        </w:rPr>
+        <w:t>One</w:t>
+      </w:r>
+      <w:proofErr w:type="spellEnd"/>
+      <w:r>
+        <w:rPr>
+          <w:rFonts w:ascii="Segoe UI" w:hAnsi="Segoe UI" w:cs="Segoe UI"/>
+          <w:color w:val="1C1D1F"/>
+        </w:rPr>
+        <w:t xml:space="preserve"> </w:t>
+      </w:r>
+      <w:proofErr w:type="spellStart"/>
+      <w:r>
+        <w:rPr>
+          <w:rFonts w:ascii="Segoe UI" w:hAnsi="Segoe UI" w:cs="Segoe UI"/>
+          <w:color w:val="1C1D1F"/>
+        </w:rPr>
+        <w:t>quick</w:t>
+      </w:r>
+      <w:proofErr w:type="spellEnd"/>
+      <w:r>
+        <w:rPr>
+          <w:rFonts w:ascii="Segoe UI" w:hAnsi="Segoe UI" w:cs="Segoe UI"/>
+          <w:color w:val="1C1D1F"/>
+        </w:rPr>
+        <w:t xml:space="preserve"> </w:t>
+      </w:r>
+      <w:proofErr w:type="spellStart"/>
+      <w:r>
+        <w:rPr>
+          <w:rFonts w:ascii="Segoe UI" w:hAnsi="Segoe UI" w:cs="Segoe UI"/>
+          <w:color w:val="1C1D1F"/>
+        </w:rPr>
+        <w:t>note</w:t>
+      </w:r>
+      <w:proofErr w:type="spellEnd"/>
+      <w:r>
+        <w:rPr>
+          <w:rFonts w:ascii="Segoe UI" w:hAnsi="Segoe UI" w:cs="Segoe UI"/>
+          <w:color w:val="1C1D1F"/>
+        </w:rPr>
+        <w:t xml:space="preserve">: In </w:t>
+      </w:r>
+      <w:proofErr w:type="spellStart"/>
+      <w:r>
+        <w:rPr>
+          <w:rFonts w:ascii="Segoe UI" w:hAnsi="Segoe UI" w:cs="Segoe UI"/>
+          <w:color w:val="1C1D1F"/>
+        </w:rPr>
+        <w:t>case</w:t>
+      </w:r>
+      <w:proofErr w:type="spellEnd"/>
+      <w:r>
+        <w:rPr>
+          <w:rFonts w:ascii="Segoe UI" w:hAnsi="Segoe UI" w:cs="Segoe UI"/>
+          <w:color w:val="1C1D1F"/>
+        </w:rPr>
+        <w:t xml:space="preserve"> </w:t>
+      </w:r>
+      <w:proofErr w:type="spellStart"/>
+      <w:r>
+        <w:rPr>
+          <w:rFonts w:ascii="Segoe UI" w:hAnsi="Segoe UI" w:cs="Segoe UI"/>
+          <w:color w:val="1C1D1F"/>
+        </w:rPr>
+        <w:t>you're</w:t>
+      </w:r>
+      <w:proofErr w:type="spellEnd"/>
+      <w:r>
+        <w:rPr>
+          <w:rFonts w:ascii="Segoe UI" w:hAnsi="Segoe UI" w:cs="Segoe UI"/>
+          <w:color w:val="1C1D1F"/>
+        </w:rPr>
+        <w:t xml:space="preserve"> </w:t>
+      </w:r>
+      <w:proofErr w:type="spellStart"/>
+      <w:r>
+        <w:rPr>
+          <w:rFonts w:ascii="Segoe UI" w:hAnsi="Segoe UI" w:cs="Segoe UI"/>
+          <w:color w:val="1C1D1F"/>
+        </w:rPr>
+        <w:t>hitting</w:t>
+      </w:r>
+      <w:proofErr w:type="spellEnd"/>
+      <w:r>
+        <w:rPr>
+          <w:rFonts w:ascii="Segoe UI" w:hAnsi="Segoe UI" w:cs="Segoe UI"/>
+          <w:color w:val="1C1D1F"/>
+        </w:rPr>
+        <w:t xml:space="preserve"> an </w:t>
+      </w:r>
+      <w:proofErr w:type="spellStart"/>
+      <w:r>
+        <w:rPr>
+          <w:rFonts w:ascii="Segoe UI" w:hAnsi="Segoe UI" w:cs="Segoe UI"/>
+          <w:color w:val="1C1D1F"/>
+        </w:rPr>
+        <w:t>error</w:t>
+      </w:r>
+      <w:proofErr w:type="spellEnd"/>
+      <w:r>
+        <w:rPr>
+          <w:rFonts w:ascii="Segoe UI" w:hAnsi="Segoe UI" w:cs="Segoe UI"/>
+          <w:color w:val="1C1D1F"/>
+        </w:rPr>
+        <w:t xml:space="preserve"> in </w:t>
+      </w:r>
+      <w:proofErr w:type="spellStart"/>
+      <w:r>
+        <w:rPr>
+          <w:rFonts w:ascii="Segoe UI" w:hAnsi="Segoe UI" w:cs="Segoe UI"/>
+          <w:color w:val="1C1D1F"/>
+        </w:rPr>
+        <w:t>the</w:t>
+      </w:r>
+      <w:proofErr w:type="spellEnd"/>
+      <w:r>
+        <w:rPr>
+          <w:rFonts w:ascii="Segoe UI" w:hAnsi="Segoe UI" w:cs="Segoe UI"/>
+          <w:color w:val="1C1D1F"/>
+        </w:rPr>
+        <w:t xml:space="preserve"> </w:t>
+      </w:r>
+      <w:proofErr w:type="spellStart"/>
+      <w:r>
+        <w:rPr>
+          <w:rFonts w:ascii="Segoe UI" w:hAnsi="Segoe UI" w:cs="Segoe UI"/>
+          <w:color w:val="1C1D1F"/>
+        </w:rPr>
+        <w:t>next</w:t>
+      </w:r>
+      <w:proofErr w:type="spellEnd"/>
+      <w:r>
+        <w:rPr>
+          <w:rFonts w:ascii="Segoe UI" w:hAnsi="Segoe UI" w:cs="Segoe UI"/>
+          <w:color w:val="1C1D1F"/>
+        </w:rPr>
+        <w:t xml:space="preserve"> </w:t>
+      </w:r>
+      <w:proofErr w:type="spellStart"/>
+      <w:r>
+        <w:rPr>
+          <w:rFonts w:ascii="Segoe UI" w:hAnsi="Segoe UI" w:cs="Segoe UI"/>
+          <w:color w:val="1C1D1F"/>
+        </w:rPr>
+        <w:t>lecture</w:t>
+      </w:r>
+      <w:proofErr w:type="spellEnd"/>
+      <w:r>
+        <w:rPr>
+          <w:rFonts w:ascii="Segoe UI" w:hAnsi="Segoe UI" w:cs="Segoe UI"/>
+          <w:color w:val="1C1D1F"/>
+        </w:rPr>
+        <w:t xml:space="preserve">, </w:t>
+      </w:r>
+      <w:proofErr w:type="spellStart"/>
+      <w:r>
+        <w:rPr>
+          <w:rFonts w:ascii="Segoe UI" w:hAnsi="Segoe UI" w:cs="Segoe UI"/>
+          <w:color w:val="1C1D1F"/>
+        </w:rPr>
+        <w:t>make</w:t>
+      </w:r>
+      <w:proofErr w:type="spellEnd"/>
+      <w:r>
+        <w:rPr>
+          <w:rFonts w:ascii="Segoe UI" w:hAnsi="Segoe UI" w:cs="Segoe UI"/>
+          <w:color w:val="1C1D1F"/>
+        </w:rPr>
+        <w:t xml:space="preserve"> </w:t>
+      </w:r>
+      <w:proofErr w:type="spellStart"/>
+      <w:r>
+        <w:rPr>
+          <w:rFonts w:ascii="Segoe UI" w:hAnsi="Segoe UI" w:cs="Segoe UI"/>
+          <w:color w:val="1C1D1F"/>
+        </w:rPr>
+        <w:t>sure</w:t>
+      </w:r>
+      <w:proofErr w:type="spellEnd"/>
+      <w:r>
+        <w:rPr>
+          <w:rFonts w:ascii="Segoe UI" w:hAnsi="Segoe UI" w:cs="Segoe UI"/>
+          <w:color w:val="1C1D1F"/>
+        </w:rPr>
+        <w:t xml:space="preserve"> </w:t>
+      </w:r>
+      <w:proofErr w:type="spellStart"/>
+      <w:r>
+        <w:rPr>
+          <w:rFonts w:ascii="Segoe UI" w:hAnsi="Segoe UI" w:cs="Segoe UI"/>
+          <w:color w:val="1C1D1F"/>
+        </w:rPr>
+        <w:t>you</w:t>
+      </w:r>
+      <w:proofErr w:type="spellEnd"/>
+      <w:r>
+        <w:rPr>
+          <w:rFonts w:ascii="Segoe UI" w:hAnsi="Segoe UI" w:cs="Segoe UI"/>
+          <w:color w:val="1C1D1F"/>
+        </w:rPr>
+        <w:t xml:space="preserve"> </w:t>
+      </w:r>
+      <w:proofErr w:type="spellStart"/>
+      <w:r>
+        <w:rPr>
+          <w:rFonts w:ascii="Segoe UI" w:hAnsi="Segoe UI" w:cs="Segoe UI"/>
+          <w:color w:val="1C1D1F"/>
+        </w:rPr>
+        <w:t>have</w:t>
+      </w:r>
+      <w:proofErr w:type="spellEnd"/>
+      <w:r>
+        <w:rPr>
+          <w:rFonts w:ascii="Segoe UI" w:hAnsi="Segoe UI" w:cs="Segoe UI"/>
+          <w:color w:val="1C1D1F"/>
+        </w:rPr>
+        <w:t> </w:t>
+      </w:r>
+      <w:proofErr w:type="spellStart"/>
+      <w:r>
+        <w:rPr>
+          <w:rStyle w:val="HTML-kd"/>
+          <w:rFonts w:ascii="Consolas" w:hAnsi="Consolas"/>
+          <w:color w:val="B4690E"/>
+          <w:sz w:val="26"/>
+          <w:szCs w:val="26"/>
+          <w:bdr w:val="single" w:sz="6" w:space="0" w:color="D1D7DC" w:frame="1"/>
+          <w:shd w:val="clear" w:color="auto" w:fill="FFFFFF"/>
+        </w:rPr>
+        <w:t>FormsModule</w:t>
+      </w:r>
+      <w:proofErr w:type="spellEnd"/>
+      <w:r>
+        <w:rPr>
+          <w:rFonts w:ascii="Segoe UI" w:hAnsi="Segoe UI" w:cs="Segoe UI"/>
+          <w:color w:val="1C1D1F"/>
+        </w:rPr>
+        <w:t> </w:t>
+      </w:r>
+      <w:proofErr w:type="spellStart"/>
+      <w:r>
+        <w:rPr>
+          <w:rFonts w:ascii="Segoe UI" w:hAnsi="Segoe UI" w:cs="Segoe UI"/>
+          <w:color w:val="1C1D1F"/>
+        </w:rPr>
+        <w:t>added</w:t>
+      </w:r>
+      <w:proofErr w:type="spellEnd"/>
+      <w:r>
+        <w:rPr>
+          <w:rFonts w:ascii="Segoe UI" w:hAnsi="Segoe UI" w:cs="Segoe UI"/>
+          <w:color w:val="1C1D1F"/>
+        </w:rPr>
+        <w:t xml:space="preserve"> </w:t>
+      </w:r>
+      <w:proofErr w:type="spellStart"/>
+      <w:r>
+        <w:rPr>
+          <w:rFonts w:ascii="Segoe UI" w:hAnsi="Segoe UI" w:cs="Segoe UI"/>
+          <w:color w:val="1C1D1F"/>
+        </w:rPr>
+        <w:t>to</w:t>
+      </w:r>
+      <w:proofErr w:type="spellEnd"/>
+      <w:r>
+        <w:rPr>
+          <w:rFonts w:ascii="Segoe UI" w:hAnsi="Segoe UI" w:cs="Segoe UI"/>
+          <w:color w:val="1C1D1F"/>
+        </w:rPr>
+        <w:t xml:space="preserve"> </w:t>
+      </w:r>
+      <w:proofErr w:type="spellStart"/>
+      <w:r>
+        <w:rPr>
+          <w:rFonts w:ascii="Segoe UI" w:hAnsi="Segoe UI" w:cs="Segoe UI"/>
+          <w:color w:val="1C1D1F"/>
+        </w:rPr>
+        <w:t>your</w:t>
+      </w:r>
+      <w:proofErr w:type="spellEnd"/>
+      <w:r>
+        <w:rPr>
+          <w:rFonts w:ascii="Segoe UI" w:hAnsi="Segoe UI" w:cs="Segoe UI"/>
+          <w:color w:val="1C1D1F"/>
+        </w:rPr>
+        <w:t> </w:t>
+      </w:r>
+      <w:proofErr w:type="spellStart"/>
+      <w:proofErr w:type="gramStart"/>
+      <w:r>
+        <w:rPr>
+          <w:rStyle w:val="HTML-kd"/>
+          <w:rFonts w:ascii="Consolas" w:hAnsi="Consolas"/>
+          <w:color w:val="B4690E"/>
+          <w:sz w:val="26"/>
+          <w:szCs w:val="26"/>
+          <w:bdr w:val="single" w:sz="6" w:space="0" w:color="D1D7DC" w:frame="1"/>
+          <w:shd w:val="clear" w:color="auto" w:fill="FFFFFF"/>
+        </w:rPr>
+        <w:t>imports</w:t>
+      </w:r>
+      <w:proofErr w:type="spellEnd"/>
+      <w:r>
+        <w:rPr>
+          <w:rStyle w:val="HTML-kd"/>
+          <w:rFonts w:ascii="Consolas" w:hAnsi="Consolas"/>
+          <w:color w:val="B4690E"/>
+          <w:sz w:val="26"/>
+          <w:szCs w:val="26"/>
+          <w:bdr w:val="single" w:sz="6" w:space="0" w:color="D1D7DC" w:frame="1"/>
+          <w:shd w:val="clear" w:color="auto" w:fill="FFFFFF"/>
+        </w:rPr>
+        <w:t>[</w:t>
+      </w:r>
+      <w:proofErr w:type="gramEnd"/>
+      <w:r>
+        <w:rPr>
+          <w:rStyle w:val="HTML-kd"/>
+          <w:rFonts w:ascii="Consolas" w:hAnsi="Consolas"/>
+          <w:color w:val="B4690E"/>
+          <w:sz w:val="26"/>
+          <w:szCs w:val="26"/>
+          <w:bdr w:val="single" w:sz="6" w:space="0" w:color="D1D7DC" w:frame="1"/>
+          <w:shd w:val="clear" w:color="auto" w:fill="FFFFFF"/>
+        </w:rPr>
+        <w:t>]</w:t>
+      </w:r>
+      <w:r>
+        <w:rPr>
+          <w:rFonts w:ascii="Segoe UI" w:hAnsi="Segoe UI" w:cs="Segoe UI"/>
+          <w:color w:val="1C1D1F"/>
+        </w:rPr>
+        <w:t xml:space="preserve"> in </w:t>
+      </w:r>
+      <w:proofErr w:type="spellStart"/>
+      <w:r>
+        <w:rPr>
+          <w:rFonts w:ascii="Segoe UI" w:hAnsi="Segoe UI" w:cs="Segoe UI"/>
+          <w:color w:val="1C1D1F"/>
+        </w:rPr>
+        <w:t>the</w:t>
+      </w:r>
+      <w:proofErr w:type="spellEnd"/>
+      <w:r>
+        <w:rPr>
+          <w:rFonts w:ascii="Segoe UI" w:hAnsi="Segoe UI" w:cs="Segoe UI"/>
+          <w:color w:val="1C1D1F"/>
+        </w:rPr>
+        <w:t> </w:t>
+      </w:r>
+      <w:proofErr w:type="spellStart"/>
+      <w:r>
+        <w:rPr>
+          <w:rStyle w:val="HTML-kd"/>
+          <w:rFonts w:ascii="Consolas" w:hAnsi="Consolas"/>
+          <w:color w:val="B4690E"/>
+          <w:sz w:val="26"/>
+          <w:szCs w:val="26"/>
+          <w:bdr w:val="single" w:sz="6" w:space="0" w:color="D1D7DC" w:frame="1"/>
+          <w:shd w:val="clear" w:color="auto" w:fill="FFFFFF"/>
+        </w:rPr>
+        <w:t>AppModule</w:t>
+      </w:r>
+      <w:proofErr w:type="spellEnd"/>
+      <w:r>
+        <w:rPr>
+          <w:rFonts w:ascii="Segoe UI" w:hAnsi="Segoe UI" w:cs="Segoe UI"/>
+          <w:color w:val="1C1D1F"/>
+        </w:rPr>
+        <w:t xml:space="preserve">. </w:t>
+      </w:r>
+      <w:proofErr w:type="spellStart"/>
+      <w:r>
+        <w:rPr>
+          <w:rFonts w:ascii="Segoe UI" w:hAnsi="Segoe UI" w:cs="Segoe UI"/>
+          <w:color w:val="1C1D1F"/>
+        </w:rPr>
+        <w:t>Also</w:t>
+      </w:r>
+      <w:proofErr w:type="spellEnd"/>
+      <w:r>
+        <w:rPr>
+          <w:rFonts w:ascii="Segoe UI" w:hAnsi="Segoe UI" w:cs="Segoe UI"/>
+          <w:color w:val="1C1D1F"/>
+        </w:rPr>
+        <w:t xml:space="preserve"> </w:t>
+      </w:r>
+      <w:proofErr w:type="spellStart"/>
+      <w:r>
+        <w:rPr>
+          <w:rFonts w:ascii="Segoe UI" w:hAnsi="Segoe UI" w:cs="Segoe UI"/>
+          <w:color w:val="1C1D1F"/>
+        </w:rPr>
+        <w:t>have</w:t>
+      </w:r>
+      <w:proofErr w:type="spellEnd"/>
+      <w:r>
+        <w:rPr>
+          <w:rFonts w:ascii="Segoe UI" w:hAnsi="Segoe UI" w:cs="Segoe UI"/>
+          <w:color w:val="1C1D1F"/>
+        </w:rPr>
+        <w:t xml:space="preserve"> a </w:t>
+      </w:r>
+      <w:proofErr w:type="spellStart"/>
+      <w:r>
+        <w:rPr>
+          <w:rFonts w:ascii="Segoe UI" w:hAnsi="Segoe UI" w:cs="Segoe UI"/>
+          <w:color w:val="1C1D1F"/>
+        </w:rPr>
+        <w:t>look</w:t>
+      </w:r>
+      <w:proofErr w:type="spellEnd"/>
+      <w:r>
+        <w:rPr>
+          <w:rFonts w:ascii="Segoe UI" w:hAnsi="Segoe UI" w:cs="Segoe UI"/>
+          <w:color w:val="1C1D1F"/>
+        </w:rPr>
+        <w:t xml:space="preserve"> </w:t>
+      </w:r>
+      <w:proofErr w:type="spellStart"/>
+      <w:r>
+        <w:rPr>
+          <w:rFonts w:ascii="Segoe UI" w:hAnsi="Segoe UI" w:cs="Segoe UI"/>
+          <w:color w:val="1C1D1F"/>
+        </w:rPr>
+        <w:t>at</w:t>
+      </w:r>
+      <w:proofErr w:type="spellEnd"/>
+      <w:r>
+        <w:rPr>
+          <w:rFonts w:ascii="Segoe UI" w:hAnsi="Segoe UI" w:cs="Segoe UI"/>
+          <w:color w:val="1C1D1F"/>
+        </w:rPr>
+        <w:t xml:space="preserve"> </w:t>
+      </w:r>
+      <w:proofErr w:type="spellStart"/>
+      <w:r>
+        <w:rPr>
+          <w:rFonts w:ascii="Segoe UI" w:hAnsi="Segoe UI" w:cs="Segoe UI"/>
+          <w:color w:val="1C1D1F"/>
+        </w:rPr>
+        <w:t>the</w:t>
+      </w:r>
+      <w:proofErr w:type="spellEnd"/>
+      <w:r>
+        <w:rPr>
+          <w:rFonts w:ascii="Segoe UI" w:hAnsi="Segoe UI" w:cs="Segoe UI"/>
+          <w:color w:val="1C1D1F"/>
+        </w:rPr>
+        <w:t xml:space="preserve"> </w:t>
+      </w:r>
+      <w:proofErr w:type="spellStart"/>
+      <w:r>
+        <w:rPr>
+          <w:rFonts w:ascii="Segoe UI" w:hAnsi="Segoe UI" w:cs="Segoe UI"/>
+          <w:color w:val="1C1D1F"/>
+        </w:rPr>
+        <w:t>following</w:t>
+      </w:r>
+      <w:proofErr w:type="spellEnd"/>
+      <w:r>
+        <w:rPr>
+          <w:rFonts w:ascii="Segoe UI" w:hAnsi="Segoe UI" w:cs="Segoe UI"/>
+          <w:color w:val="1C1D1F"/>
+        </w:rPr>
+        <w:t xml:space="preserve"> Q&amp;A </w:t>
+      </w:r>
+      <w:proofErr w:type="spellStart"/>
+      <w:r>
+        <w:rPr>
+          <w:rFonts w:ascii="Segoe UI" w:hAnsi="Segoe UI" w:cs="Segoe UI"/>
+          <w:color w:val="1C1D1F"/>
+        </w:rPr>
+        <w:t>thread</w:t>
+      </w:r>
+      <w:proofErr w:type="spellEnd"/>
+      <w:r>
+        <w:rPr>
+          <w:rFonts w:ascii="Segoe UI" w:hAnsi="Segoe UI" w:cs="Segoe UI"/>
+          <w:color w:val="1C1D1F"/>
+        </w:rPr>
+        <w:t xml:space="preserve"> </w:t>
+      </w:r>
+      <w:proofErr w:type="spellStart"/>
+      <w:r>
+        <w:rPr>
+          <w:rFonts w:ascii="Segoe UI" w:hAnsi="Segoe UI" w:cs="Segoe UI"/>
+          <w:color w:val="1C1D1F"/>
+        </w:rPr>
+        <w:t>for</w:t>
+      </w:r>
+      <w:proofErr w:type="spellEnd"/>
+      <w:r>
+        <w:rPr>
+          <w:rFonts w:ascii="Segoe UI" w:hAnsi="Segoe UI" w:cs="Segoe UI"/>
+          <w:color w:val="1C1D1F"/>
+        </w:rPr>
+        <w:t xml:space="preserve"> more info: </w:t>
+      </w:r>
+      <w:hyperlink r:id="rId75" w:tgtFrame="_blank" w:history="1">
+        <w:r>
+          <w:rPr>
+            <w:rStyle w:val="Hiperhivatkozs"/>
+            <w:rFonts w:ascii="Segoe UI" w:hAnsi="Segoe UI" w:cs="Segoe UI"/>
+            <w:color w:val="5624D0"/>
+          </w:rPr>
+          <w:t>https://www.udemy.com/the-complete-guide-to-angular-2/learn/v4/questions/4924644</w:t>
+        </w:r>
+      </w:hyperlink>
+    </w:p>
+    <w:p/>
+    <w:p/>
+    <w:p>
+      <w:r>
+        <w:t>89. lecke jön</w:t>
+      </w:r>
+    </w:p>
     <w:p/>
     <w:p/>
     <w:p>

</xml_diff>